<commit_message>
Organized code and display of results
</commit_message>
<xml_diff>
--- a/SVD.docx
+++ b/SVD.docx
@@ -1165,10 +1165,7 @@
           <w:shd w:val="clear" w:color="auto" w:fill="FFFFFF"/>
         </w:rPr>
       </w:pPr>
-    </w:p>
-    <w:p>
-      <w:pPr>
-        <w:spacing w:after="0" w:line="240" w:lineRule="auto"/>
+      <w:r>
         <w:rPr>
           <w:rFonts w:ascii="Courier New" w:eastAsia="Times New Roman" w:hAnsi="Courier New" w:cs="Courier New"/>
           <w:b/>
@@ -1178,30 +1175,8 @@
           <w:szCs w:val="21"/>
           <w:shd w:val="clear" w:color="auto" w:fill="FFFFFF"/>
         </w:rPr>
-      </w:pPr>
-      <w:r>
-        <w:rPr>
-          <w:rFonts w:ascii="Courier New" w:eastAsia="Times New Roman" w:hAnsi="Courier New" w:cs="Courier New"/>
-          <w:b/>
-          <w:bCs/>
-          <w:color w:val="212121"/>
-          <w:sz w:val="21"/>
-          <w:szCs w:val="21"/>
-          <w:shd w:val="clear" w:color="auto" w:fill="FFFFFF"/>
-        </w:rPr>
-        <w:t>Method 1:</w:t>
-      </w:r>
-      <w:r>
-        <w:rPr>
-          <w:rFonts w:ascii="Courier New" w:eastAsia="Times New Roman" w:hAnsi="Courier New" w:cs="Courier New"/>
-          <w:b/>
-          <w:bCs/>
-          <w:color w:val="212121"/>
-          <w:sz w:val="21"/>
-          <w:szCs w:val="21"/>
-          <w:shd w:val="clear" w:color="auto" w:fill="FFFFFF"/>
-        </w:rPr>
-        <w:t xml:space="preserve"> SVD</w:t>
+        <w:lastRenderedPageBreak/>
+        <w:t>SVD</w:t>
       </w:r>
     </w:p>
     <w:p>
@@ -1280,7 +1255,7 @@
           <w:szCs w:val="21"/>
           <w:shd w:val="clear" w:color="auto" w:fill="FFFFFF"/>
         </w:rPr>
-        <w:t>Filled using zeros: 3.58054281753226</w:t>
+        <w:t>Filled using zeros: 3.5805</w:t>
       </w:r>
     </w:p>
     <w:p>
@@ -1382,7 +1357,7 @@
           <w:szCs w:val="21"/>
           <w:shd w:val="clear" w:color="auto" w:fill="FFFFFF"/>
         </w:rPr>
-        <w:t>Filled using user means: 0.8293739398197625</w:t>
+        <w:t>Filled using user means: 0.8293</w:t>
       </w:r>
     </w:p>
     <w:p>
@@ -1494,7 +1469,7 @@
           <w:szCs w:val="21"/>
           <w:shd w:val="clear" w:color="auto" w:fill="FFFFFF"/>
         </w:rPr>
-        <w:t>Filled using movie means: 0.7818449943655356</w:t>
+        <w:t>Filled using movie means: 0.7818</w:t>
       </w:r>
     </w:p>
     <w:p>
@@ -1626,7 +1601,17 @@
           <w:szCs w:val="21"/>
           <w:shd w:val="clear" w:color="auto" w:fill="FFFFFF"/>
         </w:rPr>
-        <w:t>both: 0.7712933153690582</w:t>
+        <w:t>both: 0.771</w:t>
+      </w:r>
+      <w:r>
+        <w:rPr>
+          <w:rFonts w:ascii="Courier New" w:eastAsia="Times New Roman" w:hAnsi="Courier New" w:cs="Courier New"/>
+          <w:color w:val="212121"/>
+          <w:sz w:val="21"/>
+          <w:szCs w:val="21"/>
+          <w:shd w:val="clear" w:color="auto" w:fill="FFFFFF"/>
+        </w:rPr>
+        <w:t>3</w:t>
       </w:r>
     </w:p>
     <w:p>
@@ -1876,7 +1861,10 @@
           <w:shd w:val="clear" w:color="auto" w:fill="FFFFFF"/>
         </w:rPr>
       </w:pPr>
-      <w:r>
+    </w:p>
+    <w:p>
+      <w:pPr>
+        <w:spacing w:after="0" w:line="240" w:lineRule="auto"/>
         <w:rPr>
           <w:rFonts w:ascii="Courier New" w:eastAsia="Times New Roman" w:hAnsi="Courier New" w:cs="Courier New"/>
           <w:b/>
@@ -1886,13 +1874,8 @@
           <w:szCs w:val="21"/>
           <w:shd w:val="clear" w:color="auto" w:fill="FFFFFF"/>
         </w:rPr>
-        <w:lastRenderedPageBreak/>
-        <w:t xml:space="preserve">Method 2: Regression </w:t>
-      </w:r>
-    </w:p>
-    <w:p>
-      <w:pPr>
-        <w:spacing w:after="0" w:line="240" w:lineRule="auto"/>
+      </w:pPr>
+      <w:r>
         <w:rPr>
           <w:rFonts w:ascii="Courier New" w:eastAsia="Times New Roman" w:hAnsi="Courier New" w:cs="Courier New"/>
           <w:b/>
@@ -1902,7 +1885,210 @@
           <w:szCs w:val="21"/>
           <w:shd w:val="clear" w:color="auto" w:fill="FFFFFF"/>
         </w:rPr>
-      </w:pPr>
+        <w:lastRenderedPageBreak/>
+        <w:t xml:space="preserve">Regression </w:t>
+      </w:r>
+    </w:p>
+    <w:p>
+      <w:pPr>
+        <w:spacing w:after="0" w:line="240" w:lineRule="auto"/>
+        <w:rPr>
+          <w:rFonts w:ascii="Courier New" w:eastAsia="Times New Roman" w:hAnsi="Courier New" w:cs="Courier New"/>
+          <w:color w:val="212121"/>
+          <w:sz w:val="21"/>
+          <w:szCs w:val="21"/>
+          <w:shd w:val="clear" w:color="auto" w:fill="FFFFFF"/>
+        </w:rPr>
+      </w:pPr>
+      <w:r>
+        <w:rPr>
+          <w:rFonts w:ascii="Courier New" w:eastAsia="Times New Roman" w:hAnsi="Courier New" w:cs="Courier New"/>
+          <w:color w:val="212121"/>
+          <w:sz w:val="21"/>
+          <w:szCs w:val="21"/>
+          <w:shd w:val="clear" w:color="auto" w:fill="FFFFFF"/>
+        </w:rPr>
+        <w:t xml:space="preserve">Features: </w:t>
+      </w:r>
+      <w:r>
+        <w:rPr>
+          <w:rFonts w:ascii="Courier New" w:eastAsia="Times New Roman" w:hAnsi="Courier New" w:cs="Courier New"/>
+          <w:color w:val="212121"/>
+          <w:sz w:val="21"/>
+          <w:szCs w:val="21"/>
+          <w:shd w:val="clear" w:color="auto" w:fill="FFFFFF"/>
+        </w:rPr>
+        <w:tab/>
+      </w:r>
+      <w:r>
+        <w:rPr>
+          <w:rFonts w:ascii="Courier New" w:eastAsia="Times New Roman" w:hAnsi="Courier New" w:cs="Courier New"/>
+          <w:color w:val="212121"/>
+          <w:sz w:val="21"/>
+          <w:szCs w:val="21"/>
+          <w:shd w:val="clear" w:color="auto" w:fill="FFFFFF"/>
+        </w:rPr>
+        <w:tab/>
+      </w:r>
+      <w:r>
+        <w:rPr>
+          <w:rFonts w:ascii="Courier New" w:eastAsia="Times New Roman" w:hAnsi="Courier New" w:cs="Courier New"/>
+          <w:color w:val="212121"/>
+          <w:sz w:val="21"/>
+          <w:szCs w:val="21"/>
+          <w:shd w:val="clear" w:color="auto" w:fill="FFFFFF"/>
+        </w:rPr>
+        <w:tab/>
+      </w:r>
+      <w:r>
+        <w:rPr>
+          <w:rFonts w:ascii="Courier New" w:eastAsia="Times New Roman" w:hAnsi="Courier New" w:cs="Courier New"/>
+          <w:color w:val="212121"/>
+          <w:sz w:val="21"/>
+          <w:szCs w:val="21"/>
+          <w:shd w:val="clear" w:color="auto" w:fill="FFFFFF"/>
+        </w:rPr>
+        <w:tab/>
+        <w:t>Label: Rating</w:t>
+      </w:r>
+    </w:p>
+    <w:p>
+      <w:pPr>
+        <w:spacing w:after="0" w:line="240" w:lineRule="auto"/>
+        <w:rPr>
+          <w:rFonts w:ascii="Courier New" w:eastAsia="Times New Roman" w:hAnsi="Courier New" w:cs="Courier New"/>
+          <w:color w:val="212121"/>
+          <w:sz w:val="21"/>
+          <w:szCs w:val="21"/>
+          <w:shd w:val="clear" w:color="auto" w:fill="FFFFFF"/>
+        </w:rPr>
+      </w:pPr>
+      <w:r>
+        <w:rPr>
+          <w:rFonts w:ascii="Courier New" w:eastAsia="Times New Roman" w:hAnsi="Courier New" w:cs="Courier New"/>
+          <w:color w:val="212121"/>
+          <w:sz w:val="21"/>
+          <w:szCs w:val="21"/>
+          <w:shd w:val="clear" w:color="auto" w:fill="FFFFFF"/>
+        </w:rPr>
+        <w:tab/>
+        <w:t>UserID</w:t>
+      </w:r>
+    </w:p>
+    <w:p>
+      <w:pPr>
+        <w:spacing w:after="0" w:line="240" w:lineRule="auto"/>
+        <w:ind w:firstLine="720"/>
+        <w:rPr>
+          <w:rFonts w:ascii="Courier New" w:eastAsia="Times New Roman" w:hAnsi="Courier New" w:cs="Courier New"/>
+          <w:color w:val="212121"/>
+          <w:sz w:val="21"/>
+          <w:szCs w:val="21"/>
+          <w:shd w:val="clear" w:color="auto" w:fill="FFFFFF"/>
+        </w:rPr>
+      </w:pPr>
+      <w:r>
+        <w:rPr>
+          <w:rFonts w:ascii="Courier New" w:eastAsia="Times New Roman" w:hAnsi="Courier New" w:cs="Courier New"/>
+          <w:color w:val="212121"/>
+          <w:sz w:val="21"/>
+          <w:szCs w:val="21"/>
+          <w:shd w:val="clear" w:color="auto" w:fill="FFFFFF"/>
+        </w:rPr>
+        <w:t>MovieID</w:t>
+      </w:r>
+    </w:p>
+    <w:p>
+      <w:pPr>
+        <w:spacing w:after="0" w:line="240" w:lineRule="auto"/>
+        <w:ind w:firstLine="720"/>
+        <w:rPr>
+          <w:rFonts w:ascii="Courier New" w:eastAsia="Times New Roman" w:hAnsi="Courier New" w:cs="Courier New"/>
+          <w:color w:val="212121"/>
+          <w:sz w:val="21"/>
+          <w:szCs w:val="21"/>
+          <w:shd w:val="clear" w:color="auto" w:fill="FFFFFF"/>
+        </w:rPr>
+      </w:pPr>
+      <w:r>
+        <w:rPr>
+          <w:rFonts w:ascii="Courier New" w:eastAsia="Times New Roman" w:hAnsi="Courier New" w:cs="Courier New"/>
+          <w:color w:val="212121"/>
+          <w:sz w:val="21"/>
+          <w:szCs w:val="21"/>
+          <w:shd w:val="clear" w:color="auto" w:fill="FFFFFF"/>
+        </w:rPr>
+        <w:t>Age</w:t>
+      </w:r>
+    </w:p>
+    <w:p>
+      <w:pPr>
+        <w:spacing w:after="0" w:line="240" w:lineRule="auto"/>
+        <w:ind w:firstLine="720"/>
+        <w:rPr>
+          <w:rFonts w:ascii="Courier New" w:eastAsia="Times New Roman" w:hAnsi="Courier New" w:cs="Courier New"/>
+          <w:color w:val="212121"/>
+          <w:sz w:val="21"/>
+          <w:szCs w:val="21"/>
+          <w:shd w:val="clear" w:color="auto" w:fill="FFFFFF"/>
+        </w:rPr>
+      </w:pPr>
+      <w:r>
+        <w:rPr>
+          <w:rFonts w:ascii="Courier New" w:eastAsia="Times New Roman" w:hAnsi="Courier New" w:cs="Courier New"/>
+          <w:color w:val="212121"/>
+          <w:sz w:val="21"/>
+          <w:szCs w:val="21"/>
+          <w:shd w:val="clear" w:color="auto" w:fill="FFFFFF"/>
+        </w:rPr>
+        <w:t xml:space="preserve">Occupation </w:t>
+      </w:r>
+    </w:p>
+    <w:p>
+      <w:pPr>
+        <w:spacing w:after="0" w:line="240" w:lineRule="auto"/>
+        <w:ind w:firstLine="720"/>
+        <w:rPr>
+          <w:rFonts w:ascii="Courier New" w:eastAsia="Times New Roman" w:hAnsi="Courier New" w:cs="Courier New"/>
+          <w:color w:val="212121"/>
+          <w:sz w:val="21"/>
+          <w:szCs w:val="21"/>
+          <w:shd w:val="clear" w:color="auto" w:fill="FFFFFF"/>
+        </w:rPr>
+      </w:pPr>
+      <w:r>
+        <w:rPr>
+          <w:rFonts w:ascii="Courier New" w:eastAsia="Times New Roman" w:hAnsi="Courier New" w:cs="Courier New"/>
+          <w:color w:val="212121"/>
+          <w:sz w:val="21"/>
+          <w:szCs w:val="21"/>
+          <w:shd w:val="clear" w:color="auto" w:fill="FFFFFF"/>
+        </w:rPr>
+        <w:t>Gender(OneHot)</w:t>
+      </w:r>
+    </w:p>
+    <w:p>
+      <w:pPr>
+        <w:spacing w:after="0" w:line="240" w:lineRule="auto"/>
+        <w:ind w:firstLine="720"/>
+        <w:rPr>
+          <w:rFonts w:ascii="Courier New" w:eastAsia="Times New Roman" w:hAnsi="Courier New" w:cs="Courier New"/>
+          <w:color w:val="212121"/>
+          <w:sz w:val="21"/>
+          <w:szCs w:val="21"/>
+          <w:shd w:val="clear" w:color="auto" w:fill="FFFFFF"/>
+        </w:rPr>
+      </w:pPr>
+      <w:r>
+        <w:rPr>
+          <w:rFonts w:ascii="Courier New" w:eastAsia="Times New Roman" w:hAnsi="Courier New" w:cs="Courier New"/>
+          <w:color w:val="212121"/>
+          <w:sz w:val="21"/>
+          <w:szCs w:val="21"/>
+          <w:shd w:val="clear" w:color="auto" w:fill="FFFFFF"/>
+        </w:rPr>
+        <w:t>Genre (MultiHot)</w:t>
+      </w:r>
     </w:p>
     <w:p>
       <w:pPr>
@@ -1917,10 +2103,2044 @@
           <w:shd w:val="clear" w:color="auto" w:fill="FFFFFF"/>
         </w:rPr>
       </w:pPr>
+    </w:p>
+    <w:p>
+      <w:pPr>
+        <w:spacing w:after="0" w:line="240" w:lineRule="auto"/>
+        <w:rPr>
+          <w:rFonts w:ascii="Courier New" w:eastAsia="Times New Roman" w:hAnsi="Courier New" w:cs="Courier New"/>
+          <w:color w:val="212121"/>
+          <w:sz w:val="21"/>
+          <w:szCs w:val="21"/>
+          <w:shd w:val="clear" w:color="auto" w:fill="FFFFFF"/>
+        </w:rPr>
+      </w:pPr>
+      <w:r>
+        <w:rPr>
+          <w:rFonts w:ascii="Courier New" w:eastAsia="Times New Roman" w:hAnsi="Courier New" w:cs="Courier New"/>
+          <w:color w:val="212121"/>
+          <w:sz w:val="21"/>
+          <w:szCs w:val="21"/>
+          <w:shd w:val="clear" w:color="auto" w:fill="FFFFFF"/>
+        </w:rPr>
+        <w:t>Incorporating only user info</w:t>
+      </w:r>
+      <w:r>
+        <w:rPr>
+          <w:rFonts w:ascii="Courier New" w:eastAsia="Times New Roman" w:hAnsi="Courier New" w:cs="Courier New"/>
+          <w:color w:val="212121"/>
+          <w:sz w:val="21"/>
+          <w:szCs w:val="21"/>
+          <w:shd w:val="clear" w:color="auto" w:fill="FFFFFF"/>
+        </w:rPr>
+        <w:t>:</w:t>
+      </w:r>
+    </w:p>
+    <w:p>
+      <w:pPr>
+        <w:spacing w:after="0" w:line="240" w:lineRule="auto"/>
+        <w:rPr>
+          <w:rFonts w:ascii="Courier New" w:eastAsia="Times New Roman" w:hAnsi="Courier New" w:cs="Courier New"/>
+          <w:color w:val="212121"/>
+          <w:sz w:val="21"/>
+          <w:szCs w:val="21"/>
+          <w:shd w:val="clear" w:color="auto" w:fill="FFFFFF"/>
+        </w:rPr>
+        <w:sectPr>
+          <w:pgSz w:w="12240" w:h="15840"/>
+          <w:pgMar w:top="1440" w:right="1440" w:bottom="1440" w:left="1440" w:header="720" w:footer="720" w:gutter="0"/>
+          <w:cols w:space="720"/>
+          <w:docGrid w:linePitch="360"/>
+        </w:sectPr>
+      </w:pPr>
+    </w:p>
+    <w:p>
+      <w:pPr>
+        <w:spacing w:after="0" w:line="240" w:lineRule="auto"/>
+        <w:rPr>
+          <w:rFonts w:ascii="Courier New" w:eastAsia="Times New Roman" w:hAnsi="Courier New" w:cs="Courier New"/>
+          <w:color w:val="212121"/>
+          <w:sz w:val="21"/>
+          <w:szCs w:val="21"/>
+          <w:shd w:val="clear" w:color="auto" w:fill="FFFFFF"/>
+        </w:rPr>
+      </w:pPr>
+      <w:r>
+        <w:rPr>
+          <w:rFonts w:ascii="Courier New" w:eastAsia="Times New Roman" w:hAnsi="Courier New" w:cs="Courier New"/>
+          <w:color w:val="212121"/>
+          <w:sz w:val="21"/>
+          <w:szCs w:val="21"/>
+          <w:shd w:val="clear" w:color="auto" w:fill="FFFFFF"/>
+        </w:rPr>
+        <w:t>OLS:</w:t>
+      </w:r>
+    </w:p>
+    <w:p>
+      <w:pPr>
+        <w:spacing w:after="0" w:line="240" w:lineRule="auto"/>
+        <w:rPr>
+          <w:rFonts w:ascii="Courier New" w:eastAsia="Times New Roman" w:hAnsi="Courier New" w:cs="Courier New"/>
+          <w:color w:val="212121"/>
+          <w:sz w:val="21"/>
+          <w:szCs w:val="21"/>
+          <w:shd w:val="clear" w:color="auto" w:fill="FFFFFF"/>
+        </w:rPr>
+      </w:pPr>
+      <w:r>
+        <w:rPr>
+          <w:rFonts w:ascii="Courier New" w:eastAsia="Times New Roman" w:hAnsi="Courier New" w:cs="Courier New"/>
+          <w:color w:val="212121"/>
+          <w:sz w:val="21"/>
+          <w:szCs w:val="21"/>
+          <w:shd w:val="clear" w:color="auto" w:fill="FFFFFF"/>
+        </w:rPr>
+        <w:t>Normal</w:t>
+      </w:r>
+    </w:p>
+    <w:p>
+      <w:pPr>
+        <w:spacing w:after="0" w:line="240" w:lineRule="auto"/>
+        <w:rPr>
+          <w:rFonts w:ascii="Courier New" w:eastAsia="Times New Roman" w:hAnsi="Courier New" w:cs="Courier New"/>
+          <w:color w:val="212121"/>
+          <w:sz w:val="21"/>
+          <w:szCs w:val="21"/>
+          <w:shd w:val="clear" w:color="auto" w:fill="FFFFFF"/>
+        </w:rPr>
+      </w:pPr>
+      <w:r>
+        <w:rPr>
+          <w:rFonts w:ascii="Courier New" w:eastAsia="Times New Roman" w:hAnsi="Courier New" w:cs="Courier New"/>
+          <w:color w:val="212121"/>
+          <w:sz w:val="21"/>
+          <w:szCs w:val="21"/>
+          <w:shd w:val="clear" w:color="auto" w:fill="FFFFFF"/>
+        </w:rPr>
+        <w:t>Train MAE: 0.9272</w:t>
+      </w:r>
+    </w:p>
+    <w:p>
+      <w:pPr>
+        <w:spacing w:after="0" w:line="240" w:lineRule="auto"/>
+        <w:rPr>
+          <w:rFonts w:ascii="Courier New" w:eastAsia="Times New Roman" w:hAnsi="Courier New" w:cs="Courier New"/>
+          <w:color w:val="212121"/>
+          <w:sz w:val="21"/>
+          <w:szCs w:val="21"/>
+          <w:shd w:val="clear" w:color="auto" w:fill="FFFFFF"/>
+        </w:rPr>
+      </w:pPr>
+      <w:r>
+        <w:rPr>
+          <w:rFonts w:ascii="Courier New" w:eastAsia="Times New Roman" w:hAnsi="Courier New" w:cs="Courier New"/>
+          <w:color w:val="212121"/>
+          <w:sz w:val="21"/>
+          <w:szCs w:val="21"/>
+          <w:shd w:val="clear" w:color="auto" w:fill="FFFFFF"/>
+        </w:rPr>
+        <w:t>Test</w:t>
+      </w:r>
+      <w:r>
+        <w:rPr>
+          <w:rFonts w:ascii="Courier New" w:eastAsia="Times New Roman" w:hAnsi="Courier New" w:cs="Courier New"/>
+          <w:color w:val="212121"/>
+          <w:sz w:val="21"/>
+          <w:szCs w:val="21"/>
+          <w:shd w:val="clear" w:color="auto" w:fill="FFFFFF"/>
+        </w:rPr>
+        <w:t xml:space="preserve"> MAE: 0.9272</w:t>
+      </w:r>
+    </w:p>
+    <w:p>
+      <w:pPr>
+        <w:spacing w:after="0" w:line="240" w:lineRule="auto"/>
+        <w:ind w:left="1440"/>
+        <w:rPr>
+          <w:rFonts w:ascii="Courier New" w:eastAsia="Times New Roman" w:hAnsi="Courier New" w:cs="Courier New"/>
+          <w:color w:val="212121"/>
+          <w:sz w:val="21"/>
+          <w:szCs w:val="21"/>
+          <w:shd w:val="clear" w:color="auto" w:fill="FFFFFF"/>
+        </w:rPr>
+      </w:pPr>
+    </w:p>
+    <w:p>
+      <w:pPr>
+        <w:spacing w:after="0" w:line="240" w:lineRule="auto"/>
+        <w:rPr>
+          <w:rFonts w:ascii="Courier New" w:eastAsia="Times New Roman" w:hAnsi="Courier New" w:cs="Courier New"/>
+          <w:color w:val="212121"/>
+          <w:sz w:val="21"/>
+          <w:szCs w:val="21"/>
+          <w:shd w:val="clear" w:color="auto" w:fill="FFFFFF"/>
+        </w:rPr>
+      </w:pPr>
+      <w:r>
+        <w:rPr>
+          <w:rFonts w:ascii="Courier New" w:eastAsia="Times New Roman" w:hAnsi="Courier New" w:cs="Courier New"/>
+          <w:color w:val="212121"/>
+          <w:sz w:val="21"/>
+          <w:szCs w:val="21"/>
+          <w:shd w:val="clear" w:color="auto" w:fill="FFFFFF"/>
+        </w:rPr>
+        <w:t>Rounded</w:t>
+      </w:r>
+    </w:p>
+    <w:p>
+      <w:pPr>
+        <w:spacing w:after="0" w:line="240" w:lineRule="auto"/>
+        <w:rPr>
+          <w:rFonts w:ascii="Courier New" w:eastAsia="Times New Roman" w:hAnsi="Courier New" w:cs="Courier New"/>
+          <w:color w:val="212121"/>
+          <w:sz w:val="21"/>
+          <w:szCs w:val="21"/>
+          <w:shd w:val="clear" w:color="auto" w:fill="FFFFFF"/>
+        </w:rPr>
+      </w:pPr>
+      <w:r>
+        <w:rPr>
+          <w:rFonts w:ascii="Courier New" w:eastAsia="Times New Roman" w:hAnsi="Courier New" w:cs="Courier New"/>
+          <w:color w:val="212121"/>
+          <w:sz w:val="21"/>
+          <w:szCs w:val="21"/>
+          <w:shd w:val="clear" w:color="auto" w:fill="FFFFFF"/>
+        </w:rPr>
+        <w:t>Train MAE: 0.9392</w:t>
+      </w:r>
+    </w:p>
+    <w:p>
+      <w:pPr>
+        <w:spacing w:after="0" w:line="240" w:lineRule="auto"/>
+        <w:rPr>
+          <w:rFonts w:ascii="Courier New" w:eastAsia="Times New Roman" w:hAnsi="Courier New" w:cs="Courier New"/>
+          <w:color w:val="212121"/>
+          <w:sz w:val="21"/>
+          <w:szCs w:val="21"/>
+          <w:shd w:val="clear" w:color="auto" w:fill="FFFFFF"/>
+        </w:rPr>
+      </w:pPr>
+      <w:r>
+        <w:rPr>
+          <w:rFonts w:ascii="Courier New" w:eastAsia="Times New Roman" w:hAnsi="Courier New" w:cs="Courier New"/>
+          <w:color w:val="212121"/>
+          <w:sz w:val="21"/>
+          <w:szCs w:val="21"/>
+          <w:shd w:val="clear" w:color="auto" w:fill="FFFFFF"/>
+        </w:rPr>
+        <w:t>Test</w:t>
+      </w:r>
+      <w:r>
+        <w:rPr>
+          <w:rFonts w:ascii="Courier New" w:eastAsia="Times New Roman" w:hAnsi="Courier New" w:cs="Courier New"/>
+          <w:color w:val="212121"/>
+          <w:sz w:val="21"/>
+          <w:szCs w:val="21"/>
+          <w:shd w:val="clear" w:color="auto" w:fill="FFFFFF"/>
+        </w:rPr>
+        <w:t xml:space="preserve"> MAE: 0.9392</w:t>
+      </w:r>
+    </w:p>
+    <w:p>
+      <w:pPr>
+        <w:spacing w:after="0" w:line="240" w:lineRule="auto"/>
+        <w:rPr>
+          <w:rFonts w:ascii="Courier New" w:eastAsia="Times New Roman" w:hAnsi="Courier New" w:cs="Courier New"/>
+          <w:color w:val="212121"/>
+          <w:sz w:val="21"/>
+          <w:szCs w:val="21"/>
+          <w:shd w:val="clear" w:color="auto" w:fill="FFFFFF"/>
+        </w:rPr>
+      </w:pPr>
+    </w:p>
+    <w:p>
+      <w:pPr>
+        <w:spacing w:after="0" w:line="240" w:lineRule="auto"/>
+        <w:rPr>
+          <w:rFonts w:ascii="Courier New" w:eastAsia="Times New Roman" w:hAnsi="Courier New" w:cs="Courier New"/>
+          <w:color w:val="212121"/>
+          <w:sz w:val="21"/>
+          <w:szCs w:val="21"/>
+          <w:shd w:val="clear" w:color="auto" w:fill="FFFFFF"/>
+        </w:rPr>
+      </w:pPr>
+      <w:r>
+        <w:rPr>
+          <w:rFonts w:ascii="Courier New" w:eastAsia="Times New Roman" w:hAnsi="Courier New" w:cs="Courier New"/>
+          <w:color w:val="212121"/>
+          <w:sz w:val="21"/>
+          <w:szCs w:val="21"/>
+          <w:shd w:val="clear" w:color="auto" w:fill="FFFFFF"/>
+        </w:rPr>
+        <w:t>Ridge:</w:t>
+      </w:r>
+    </w:p>
+    <w:p>
+      <w:pPr>
+        <w:spacing w:after="0" w:line="240" w:lineRule="auto"/>
+        <w:rPr>
+          <w:rFonts w:ascii="Courier New" w:eastAsia="Times New Roman" w:hAnsi="Courier New" w:cs="Courier New"/>
+          <w:color w:val="212121"/>
+          <w:sz w:val="21"/>
+          <w:szCs w:val="21"/>
+          <w:shd w:val="clear" w:color="auto" w:fill="FFFFFF"/>
+        </w:rPr>
+      </w:pPr>
+      <w:r>
+        <w:rPr>
+          <w:rFonts w:ascii="Courier New" w:eastAsia="Times New Roman" w:hAnsi="Courier New" w:cs="Courier New"/>
+          <w:color w:val="212121"/>
+          <w:sz w:val="21"/>
+          <w:szCs w:val="21"/>
+          <w:shd w:val="clear" w:color="auto" w:fill="FFFFFF"/>
+        </w:rPr>
+        <w:t>Normal</w:t>
+      </w:r>
+    </w:p>
+    <w:p>
+      <w:pPr>
+        <w:spacing w:after="0" w:line="240" w:lineRule="auto"/>
+        <w:rPr>
+          <w:rFonts w:ascii="Courier New" w:eastAsia="Times New Roman" w:hAnsi="Courier New" w:cs="Courier New"/>
+          <w:color w:val="212121"/>
+          <w:sz w:val="21"/>
+          <w:szCs w:val="21"/>
+          <w:shd w:val="clear" w:color="auto" w:fill="FFFFFF"/>
+        </w:rPr>
+      </w:pPr>
+      <w:r>
+        <w:rPr>
+          <w:rFonts w:ascii="Courier New" w:eastAsia="Times New Roman" w:hAnsi="Courier New" w:cs="Courier New"/>
+          <w:color w:val="212121"/>
+          <w:sz w:val="21"/>
+          <w:szCs w:val="21"/>
+          <w:shd w:val="clear" w:color="auto" w:fill="FFFFFF"/>
+        </w:rPr>
+        <w:t>Train MAE: 0.9278</w:t>
+      </w:r>
+    </w:p>
+    <w:p>
+      <w:pPr>
+        <w:spacing w:after="0" w:line="240" w:lineRule="auto"/>
+        <w:rPr>
+          <w:rFonts w:ascii="Courier New" w:eastAsia="Times New Roman" w:hAnsi="Courier New" w:cs="Courier New"/>
+          <w:color w:val="212121"/>
+          <w:sz w:val="21"/>
+          <w:szCs w:val="21"/>
+          <w:shd w:val="clear" w:color="auto" w:fill="FFFFFF"/>
+        </w:rPr>
+      </w:pPr>
+      <w:r>
+        <w:rPr>
+          <w:rFonts w:ascii="Courier New" w:eastAsia="Times New Roman" w:hAnsi="Courier New" w:cs="Courier New"/>
+          <w:color w:val="212121"/>
+          <w:sz w:val="21"/>
+          <w:szCs w:val="21"/>
+          <w:shd w:val="clear" w:color="auto" w:fill="FFFFFF"/>
+        </w:rPr>
+        <w:t>Test</w:t>
+      </w:r>
+      <w:r>
+        <w:rPr>
+          <w:rFonts w:ascii="Courier New" w:eastAsia="Times New Roman" w:hAnsi="Courier New" w:cs="Courier New"/>
+          <w:color w:val="212121"/>
+          <w:sz w:val="21"/>
+          <w:szCs w:val="21"/>
+          <w:shd w:val="clear" w:color="auto" w:fill="FFFFFF"/>
+        </w:rPr>
+        <w:t xml:space="preserve"> MAE: 0.9278</w:t>
+      </w:r>
+    </w:p>
+    <w:p>
+      <w:pPr>
+        <w:spacing w:after="0" w:line="240" w:lineRule="auto"/>
+        <w:rPr>
+          <w:rFonts w:ascii="Courier New" w:eastAsia="Times New Roman" w:hAnsi="Courier New" w:cs="Courier New"/>
+          <w:color w:val="212121"/>
+          <w:sz w:val="21"/>
+          <w:szCs w:val="21"/>
+          <w:shd w:val="clear" w:color="auto" w:fill="FFFFFF"/>
+        </w:rPr>
+      </w:pPr>
+    </w:p>
+    <w:p>
+      <w:pPr>
+        <w:spacing w:after="0" w:line="240" w:lineRule="auto"/>
+        <w:rPr>
+          <w:rFonts w:ascii="Courier New" w:eastAsia="Times New Roman" w:hAnsi="Courier New" w:cs="Courier New"/>
+          <w:color w:val="212121"/>
+          <w:sz w:val="21"/>
+          <w:szCs w:val="21"/>
+          <w:shd w:val="clear" w:color="auto" w:fill="FFFFFF"/>
+        </w:rPr>
+      </w:pPr>
+      <w:r>
+        <w:rPr>
+          <w:rFonts w:ascii="Courier New" w:eastAsia="Times New Roman" w:hAnsi="Courier New" w:cs="Courier New"/>
+          <w:color w:val="212121"/>
+          <w:sz w:val="21"/>
+          <w:szCs w:val="21"/>
+          <w:shd w:val="clear" w:color="auto" w:fill="FFFFFF"/>
+        </w:rPr>
+        <w:t>Rounded</w:t>
+      </w:r>
+    </w:p>
+    <w:p>
+      <w:pPr>
+        <w:spacing w:after="0" w:line="240" w:lineRule="auto"/>
+        <w:rPr>
+          <w:rFonts w:ascii="Courier New" w:eastAsia="Times New Roman" w:hAnsi="Courier New" w:cs="Courier New"/>
+          <w:color w:val="212121"/>
+          <w:sz w:val="21"/>
+          <w:szCs w:val="21"/>
+          <w:shd w:val="clear" w:color="auto" w:fill="FFFFFF"/>
+        </w:rPr>
+      </w:pPr>
+      <w:r>
+        <w:rPr>
+          <w:rFonts w:ascii="Courier New" w:eastAsia="Times New Roman" w:hAnsi="Courier New" w:cs="Courier New"/>
+          <w:color w:val="212121"/>
+          <w:sz w:val="21"/>
+          <w:szCs w:val="21"/>
+          <w:shd w:val="clear" w:color="auto" w:fill="FFFFFF"/>
+        </w:rPr>
+        <w:t>Train MAE: 0.9415</w:t>
+      </w:r>
+    </w:p>
+    <w:p>
+      <w:pPr>
+        <w:spacing w:after="0" w:line="240" w:lineRule="auto"/>
+        <w:rPr>
+          <w:rFonts w:ascii="Courier New" w:eastAsia="Times New Roman" w:hAnsi="Courier New" w:cs="Courier New"/>
+          <w:color w:val="212121"/>
+          <w:sz w:val="21"/>
+          <w:szCs w:val="21"/>
+          <w:shd w:val="clear" w:color="auto" w:fill="FFFFFF"/>
+        </w:rPr>
+      </w:pPr>
+      <w:r>
+        <w:rPr>
+          <w:rFonts w:ascii="Courier New" w:eastAsia="Times New Roman" w:hAnsi="Courier New" w:cs="Courier New"/>
+          <w:color w:val="212121"/>
+          <w:sz w:val="21"/>
+          <w:szCs w:val="21"/>
+          <w:shd w:val="clear" w:color="auto" w:fill="FFFFFF"/>
+        </w:rPr>
+        <w:t>Test</w:t>
+      </w:r>
+      <w:r>
+        <w:rPr>
+          <w:rFonts w:ascii="Courier New" w:eastAsia="Times New Roman" w:hAnsi="Courier New" w:cs="Courier New"/>
+          <w:color w:val="212121"/>
+          <w:sz w:val="21"/>
+          <w:szCs w:val="21"/>
+          <w:shd w:val="clear" w:color="auto" w:fill="FFFFFF"/>
+        </w:rPr>
+        <w:t xml:space="preserve"> MAE: 0.9415</w:t>
+      </w:r>
+    </w:p>
+    <w:p>
+      <w:pPr>
+        <w:spacing w:after="0" w:line="240" w:lineRule="auto"/>
+        <w:rPr>
+          <w:rFonts w:ascii="Courier New" w:eastAsia="Times New Roman" w:hAnsi="Courier New" w:cs="Courier New"/>
+          <w:color w:val="212121"/>
+          <w:sz w:val="21"/>
+          <w:szCs w:val="21"/>
+          <w:shd w:val="clear" w:color="auto" w:fill="FFFFFF"/>
+        </w:rPr>
+        <w:sectPr>
+          <w:type w:val="continuous"/>
+          <w:pgSz w:w="12240" w:h="15840"/>
+          <w:pgMar w:top="1440" w:right="1440" w:bottom="1440" w:left="1440" w:header="720" w:footer="720" w:gutter="0"/>
+          <w:cols w:num="2" w:space="720"/>
+          <w:docGrid w:linePitch="360"/>
+        </w:sectPr>
+      </w:pPr>
+    </w:p>
+    <w:p>
+      <w:pPr>
+        <w:spacing w:after="0" w:line="240" w:lineRule="auto"/>
+        <w:rPr>
+          <w:rFonts w:ascii="Courier New" w:eastAsia="Times New Roman" w:hAnsi="Courier New" w:cs="Courier New"/>
+          <w:color w:val="212121"/>
+          <w:sz w:val="21"/>
+          <w:szCs w:val="21"/>
+          <w:shd w:val="clear" w:color="auto" w:fill="FFFFFF"/>
+        </w:rPr>
+      </w:pPr>
+    </w:p>
+    <w:p>
+      <w:pPr>
+        <w:spacing w:after="0" w:line="240" w:lineRule="auto"/>
+        <w:rPr>
+          <w:rFonts w:ascii="Courier New" w:eastAsia="Times New Roman" w:hAnsi="Courier New" w:cs="Courier New"/>
+          <w:color w:val="212121"/>
+          <w:sz w:val="21"/>
+          <w:szCs w:val="21"/>
+          <w:shd w:val="clear" w:color="auto" w:fill="FFFFFF"/>
+        </w:rPr>
+      </w:pPr>
+      <w:r>
+        <w:rPr>
+          <w:rFonts w:ascii="Courier New" w:eastAsia="Times New Roman" w:hAnsi="Courier New" w:cs="Courier New"/>
+          <w:color w:val="212121"/>
+          <w:sz w:val="21"/>
+          <w:szCs w:val="21"/>
+          <w:shd w:val="clear" w:color="auto" w:fill="FFFFFF"/>
+        </w:rPr>
+        <w:t>Incorporating user and movie info:</w:t>
+      </w:r>
+    </w:p>
+    <w:p>
+      <w:pPr>
+        <w:spacing w:after="0" w:line="240" w:lineRule="auto"/>
+        <w:rPr>
+          <w:rFonts w:ascii="Courier New" w:eastAsia="Times New Roman" w:hAnsi="Courier New" w:cs="Courier New"/>
+          <w:color w:val="212121"/>
+          <w:sz w:val="21"/>
+          <w:szCs w:val="21"/>
+          <w:shd w:val="clear" w:color="auto" w:fill="FFFFFF"/>
+        </w:rPr>
+        <w:sectPr>
+          <w:type w:val="continuous"/>
+          <w:pgSz w:w="12240" w:h="15840"/>
+          <w:pgMar w:top="1440" w:right="1440" w:bottom="1440" w:left="1440" w:header="720" w:footer="720" w:gutter="0"/>
+          <w:cols w:space="720"/>
+          <w:docGrid w:linePitch="360"/>
+        </w:sectPr>
+      </w:pPr>
+    </w:p>
+    <w:p>
+      <w:pPr>
+        <w:spacing w:after="0" w:line="240" w:lineRule="auto"/>
+        <w:rPr>
+          <w:rFonts w:ascii="Courier New" w:eastAsia="Times New Roman" w:hAnsi="Courier New" w:cs="Courier New"/>
+          <w:color w:val="212121"/>
+          <w:sz w:val="21"/>
+          <w:szCs w:val="21"/>
+          <w:shd w:val="clear" w:color="auto" w:fill="FFFFFF"/>
+        </w:rPr>
+      </w:pPr>
+      <w:r>
+        <w:rPr>
+          <w:rFonts w:ascii="Courier New" w:eastAsia="Times New Roman" w:hAnsi="Courier New" w:cs="Courier New"/>
+          <w:color w:val="212121"/>
+          <w:sz w:val="21"/>
+          <w:szCs w:val="21"/>
+          <w:shd w:val="clear" w:color="auto" w:fill="FFFFFF"/>
+        </w:rPr>
+        <w:t>OLS:</w:t>
+      </w:r>
+    </w:p>
+    <w:p>
+      <w:pPr>
+        <w:spacing w:after="0" w:line="240" w:lineRule="auto"/>
+        <w:rPr>
+          <w:rFonts w:ascii="Courier New" w:eastAsia="Times New Roman" w:hAnsi="Courier New" w:cs="Courier New"/>
+          <w:color w:val="212121"/>
+          <w:sz w:val="21"/>
+          <w:szCs w:val="21"/>
+          <w:shd w:val="clear" w:color="auto" w:fill="FFFFFF"/>
+        </w:rPr>
+      </w:pPr>
+      <w:r>
+        <w:rPr>
+          <w:rFonts w:ascii="Courier New" w:eastAsia="Times New Roman" w:hAnsi="Courier New" w:cs="Courier New"/>
+          <w:color w:val="212121"/>
+          <w:sz w:val="21"/>
+          <w:szCs w:val="21"/>
+          <w:shd w:val="clear" w:color="auto" w:fill="FFFFFF"/>
+        </w:rPr>
+        <w:t>Normal</w:t>
+      </w:r>
+    </w:p>
+    <w:p>
+      <w:pPr>
+        <w:spacing w:after="0" w:line="240" w:lineRule="auto"/>
+        <w:rPr>
+          <w:rFonts w:ascii="Courier New" w:eastAsia="Times New Roman" w:hAnsi="Courier New" w:cs="Courier New"/>
+          <w:color w:val="212121"/>
+          <w:sz w:val="21"/>
+          <w:szCs w:val="21"/>
+          <w:shd w:val="clear" w:color="auto" w:fill="FFFFFF"/>
+        </w:rPr>
+      </w:pPr>
+      <w:r>
+        <w:rPr>
+          <w:rFonts w:ascii="Courier New" w:eastAsia="Times New Roman" w:hAnsi="Courier New" w:cs="Courier New"/>
+          <w:color w:val="212121"/>
+          <w:sz w:val="21"/>
+          <w:szCs w:val="21"/>
+          <w:shd w:val="clear" w:color="auto" w:fill="FFFFFF"/>
+        </w:rPr>
+        <w:t>Train MAE: 0.8987</w:t>
+      </w:r>
+    </w:p>
+    <w:p>
+      <w:pPr>
+        <w:spacing w:after="0" w:line="240" w:lineRule="auto"/>
+        <w:rPr>
+          <w:rFonts w:ascii="Courier New" w:eastAsia="Times New Roman" w:hAnsi="Courier New" w:cs="Courier New"/>
+          <w:color w:val="212121"/>
+          <w:sz w:val="21"/>
+          <w:szCs w:val="21"/>
+          <w:shd w:val="clear" w:color="auto" w:fill="FFFFFF"/>
+        </w:rPr>
+      </w:pPr>
+      <w:r>
+        <w:rPr>
+          <w:rFonts w:ascii="Courier New" w:eastAsia="Times New Roman" w:hAnsi="Courier New" w:cs="Courier New"/>
+          <w:color w:val="212121"/>
+          <w:sz w:val="21"/>
+          <w:szCs w:val="21"/>
+          <w:shd w:val="clear" w:color="auto" w:fill="FFFFFF"/>
+        </w:rPr>
+        <w:t>Test</w:t>
+      </w:r>
+      <w:r>
+        <w:rPr>
+          <w:rFonts w:ascii="Courier New" w:eastAsia="Times New Roman" w:hAnsi="Courier New" w:cs="Courier New"/>
+          <w:color w:val="212121"/>
+          <w:sz w:val="21"/>
+          <w:szCs w:val="21"/>
+          <w:shd w:val="clear" w:color="auto" w:fill="FFFFFF"/>
+        </w:rPr>
+        <w:t xml:space="preserve"> MAE: 0.8987</w:t>
+      </w:r>
+    </w:p>
+    <w:p>
+      <w:pPr>
+        <w:spacing w:after="0" w:line="240" w:lineRule="auto"/>
+        <w:rPr>
+          <w:rFonts w:ascii="Courier New" w:eastAsia="Times New Roman" w:hAnsi="Courier New" w:cs="Courier New"/>
+          <w:color w:val="212121"/>
+          <w:sz w:val="21"/>
+          <w:szCs w:val="21"/>
+          <w:shd w:val="clear" w:color="auto" w:fill="FFFFFF"/>
+        </w:rPr>
+      </w:pPr>
+    </w:p>
+    <w:p>
+      <w:pPr>
+        <w:spacing w:after="0" w:line="240" w:lineRule="auto"/>
+        <w:rPr>
+          <w:rFonts w:ascii="Courier New" w:eastAsia="Times New Roman" w:hAnsi="Courier New" w:cs="Courier New"/>
+          <w:color w:val="212121"/>
+          <w:sz w:val="21"/>
+          <w:szCs w:val="21"/>
+          <w:shd w:val="clear" w:color="auto" w:fill="FFFFFF"/>
+        </w:rPr>
+      </w:pPr>
+      <w:r>
+        <w:rPr>
+          <w:rFonts w:ascii="Courier New" w:eastAsia="Times New Roman" w:hAnsi="Courier New" w:cs="Courier New"/>
+          <w:color w:val="212121"/>
+          <w:sz w:val="21"/>
+          <w:szCs w:val="21"/>
+          <w:shd w:val="clear" w:color="auto" w:fill="FFFFFF"/>
+        </w:rPr>
+        <w:t>Rounded</w:t>
+      </w:r>
+    </w:p>
+    <w:p>
+      <w:pPr>
+        <w:spacing w:after="0" w:line="240" w:lineRule="auto"/>
+        <w:rPr>
+          <w:rFonts w:ascii="Courier New" w:eastAsia="Times New Roman" w:hAnsi="Courier New" w:cs="Courier New"/>
+          <w:color w:val="212121"/>
+          <w:sz w:val="21"/>
+          <w:szCs w:val="21"/>
+          <w:shd w:val="clear" w:color="auto" w:fill="FFFFFF"/>
+        </w:rPr>
+      </w:pPr>
+      <w:r>
+        <w:rPr>
+          <w:rFonts w:ascii="Courier New" w:eastAsia="Times New Roman" w:hAnsi="Courier New" w:cs="Courier New"/>
+          <w:color w:val="212121"/>
+          <w:sz w:val="21"/>
+          <w:szCs w:val="21"/>
+          <w:shd w:val="clear" w:color="auto" w:fill="FFFFFF"/>
+        </w:rPr>
+        <w:t>Train</w:t>
+      </w:r>
+      <w:r>
+        <w:rPr>
+          <w:rFonts w:ascii="Courier New" w:eastAsia="Times New Roman" w:hAnsi="Courier New" w:cs="Courier New"/>
+          <w:color w:val="212121"/>
+          <w:sz w:val="21"/>
+          <w:szCs w:val="21"/>
+          <w:shd w:val="clear" w:color="auto" w:fill="FFFFFF"/>
+        </w:rPr>
+        <w:t xml:space="preserve"> MAE: 0.8956</w:t>
+      </w:r>
+    </w:p>
+    <w:p>
+      <w:pPr>
+        <w:spacing w:after="0" w:line="240" w:lineRule="auto"/>
+        <w:rPr>
+          <w:rFonts w:ascii="Courier New" w:eastAsia="Times New Roman" w:hAnsi="Courier New" w:cs="Courier New"/>
+          <w:color w:val="212121"/>
+          <w:sz w:val="21"/>
+          <w:szCs w:val="21"/>
+          <w:shd w:val="clear" w:color="auto" w:fill="FFFFFF"/>
+        </w:rPr>
+      </w:pPr>
+      <w:r>
+        <w:rPr>
+          <w:rFonts w:ascii="Courier New" w:eastAsia="Times New Roman" w:hAnsi="Courier New" w:cs="Courier New"/>
+          <w:color w:val="212121"/>
+          <w:sz w:val="21"/>
+          <w:szCs w:val="21"/>
+          <w:shd w:val="clear" w:color="auto" w:fill="FFFFFF"/>
+        </w:rPr>
+        <w:t>T</w:t>
+      </w:r>
+      <w:r>
+        <w:rPr>
+          <w:rFonts w:ascii="Courier New" w:eastAsia="Times New Roman" w:hAnsi="Courier New" w:cs="Courier New"/>
+          <w:color w:val="212121"/>
+          <w:sz w:val="21"/>
+          <w:szCs w:val="21"/>
+          <w:shd w:val="clear" w:color="auto" w:fill="FFFFFF"/>
+        </w:rPr>
+        <w:t>est</w:t>
+      </w:r>
+      <w:r>
+        <w:rPr>
+          <w:rFonts w:ascii="Courier New" w:eastAsia="Times New Roman" w:hAnsi="Courier New" w:cs="Courier New"/>
+          <w:color w:val="212121"/>
+          <w:sz w:val="21"/>
+          <w:szCs w:val="21"/>
+          <w:shd w:val="clear" w:color="auto" w:fill="FFFFFF"/>
+        </w:rPr>
+        <w:t xml:space="preserve"> MAE: 0.8956</w:t>
+      </w:r>
+    </w:p>
+    <w:p>
+      <w:pPr>
+        <w:spacing w:after="0" w:line="240" w:lineRule="auto"/>
+        <w:rPr>
+          <w:rFonts w:ascii="Courier New" w:eastAsia="Times New Roman" w:hAnsi="Courier New" w:cs="Courier New"/>
+          <w:color w:val="212121"/>
+          <w:sz w:val="21"/>
+          <w:szCs w:val="21"/>
+          <w:shd w:val="clear" w:color="auto" w:fill="FFFFFF"/>
+        </w:rPr>
+      </w:pPr>
+      <w:r>
+        <w:rPr>
+          <w:rFonts w:ascii="Courier New" w:eastAsia="Times New Roman" w:hAnsi="Courier New" w:cs="Courier New"/>
+          <w:color w:val="212121"/>
+          <w:sz w:val="21"/>
+          <w:szCs w:val="21"/>
+          <w:shd w:val="clear" w:color="auto" w:fill="FFFFFF"/>
+        </w:rPr>
+        <w:t>Ridge:</w:t>
+      </w:r>
+    </w:p>
+    <w:p>
+      <w:pPr>
+        <w:spacing w:after="0" w:line="240" w:lineRule="auto"/>
+        <w:rPr>
+          <w:rFonts w:ascii="Courier New" w:eastAsia="Times New Roman" w:hAnsi="Courier New" w:cs="Courier New"/>
+          <w:color w:val="212121"/>
+          <w:sz w:val="21"/>
+          <w:szCs w:val="21"/>
+          <w:shd w:val="clear" w:color="auto" w:fill="FFFFFF"/>
+        </w:rPr>
+      </w:pPr>
+      <w:r>
+        <w:rPr>
+          <w:rFonts w:ascii="Courier New" w:eastAsia="Times New Roman" w:hAnsi="Courier New" w:cs="Courier New"/>
+          <w:color w:val="212121"/>
+          <w:sz w:val="21"/>
+          <w:szCs w:val="21"/>
+          <w:shd w:val="clear" w:color="auto" w:fill="FFFFFF"/>
+        </w:rPr>
+        <w:t>Normal</w:t>
+      </w:r>
+    </w:p>
+    <w:p>
+      <w:pPr>
+        <w:spacing w:after="0" w:line="240" w:lineRule="auto"/>
+        <w:rPr>
+          <w:rFonts w:ascii="Courier New" w:eastAsia="Times New Roman" w:hAnsi="Courier New" w:cs="Courier New"/>
+          <w:color w:val="212121"/>
+          <w:sz w:val="21"/>
+          <w:szCs w:val="21"/>
+          <w:shd w:val="clear" w:color="auto" w:fill="FFFFFF"/>
+        </w:rPr>
+      </w:pPr>
+      <w:r>
+        <w:rPr>
+          <w:rFonts w:ascii="Courier New" w:eastAsia="Times New Roman" w:hAnsi="Courier New" w:cs="Courier New"/>
+          <w:color w:val="212121"/>
+          <w:sz w:val="21"/>
+          <w:szCs w:val="21"/>
+          <w:shd w:val="clear" w:color="auto" w:fill="FFFFFF"/>
+        </w:rPr>
+        <w:t>Train MAE: 0.9002</w:t>
+      </w:r>
+    </w:p>
+    <w:p>
+      <w:pPr>
+        <w:spacing w:after="0" w:line="240" w:lineRule="auto"/>
+        <w:rPr>
+          <w:rFonts w:ascii="Courier New" w:eastAsia="Times New Roman" w:hAnsi="Courier New" w:cs="Courier New"/>
+          <w:color w:val="212121"/>
+          <w:sz w:val="21"/>
+          <w:szCs w:val="21"/>
+          <w:shd w:val="clear" w:color="auto" w:fill="FFFFFF"/>
+        </w:rPr>
+      </w:pPr>
+      <w:r>
+        <w:rPr>
+          <w:rFonts w:ascii="Courier New" w:eastAsia="Times New Roman" w:hAnsi="Courier New" w:cs="Courier New"/>
+          <w:color w:val="212121"/>
+          <w:sz w:val="21"/>
+          <w:szCs w:val="21"/>
+          <w:shd w:val="clear" w:color="auto" w:fill="FFFFFF"/>
+        </w:rPr>
+        <w:t>Test</w:t>
+      </w:r>
+      <w:r>
+        <w:rPr>
+          <w:rFonts w:ascii="Courier New" w:eastAsia="Times New Roman" w:hAnsi="Courier New" w:cs="Courier New"/>
+          <w:color w:val="212121"/>
+          <w:sz w:val="21"/>
+          <w:szCs w:val="21"/>
+          <w:shd w:val="clear" w:color="auto" w:fill="FFFFFF"/>
+        </w:rPr>
+        <w:t xml:space="preserve"> MAE: 0.9002</w:t>
+      </w:r>
+    </w:p>
+    <w:p>
+      <w:pPr>
+        <w:spacing w:after="0" w:line="240" w:lineRule="auto"/>
+        <w:ind w:left="1440"/>
+        <w:rPr>
+          <w:rFonts w:ascii="Courier New" w:eastAsia="Times New Roman" w:hAnsi="Courier New" w:cs="Courier New"/>
+          <w:color w:val="212121"/>
+          <w:sz w:val="21"/>
+          <w:szCs w:val="21"/>
+          <w:shd w:val="clear" w:color="auto" w:fill="FFFFFF"/>
+        </w:rPr>
+      </w:pPr>
+    </w:p>
+    <w:p>
+      <w:pPr>
+        <w:spacing w:after="0" w:line="240" w:lineRule="auto"/>
+        <w:rPr>
+          <w:rFonts w:ascii="Courier New" w:eastAsia="Times New Roman" w:hAnsi="Courier New" w:cs="Courier New"/>
+          <w:color w:val="212121"/>
+          <w:sz w:val="21"/>
+          <w:szCs w:val="21"/>
+          <w:shd w:val="clear" w:color="auto" w:fill="FFFFFF"/>
+        </w:rPr>
+      </w:pPr>
+      <w:r>
+        <w:rPr>
+          <w:rFonts w:ascii="Courier New" w:eastAsia="Times New Roman" w:hAnsi="Courier New" w:cs="Courier New"/>
+          <w:color w:val="212121"/>
+          <w:sz w:val="21"/>
+          <w:szCs w:val="21"/>
+          <w:shd w:val="clear" w:color="auto" w:fill="FFFFFF"/>
+        </w:rPr>
+        <w:t>Rounded</w:t>
+      </w:r>
+    </w:p>
+    <w:p>
+      <w:pPr>
+        <w:spacing w:after="0" w:line="240" w:lineRule="auto"/>
+        <w:rPr>
+          <w:rFonts w:ascii="Courier New" w:eastAsia="Times New Roman" w:hAnsi="Courier New" w:cs="Courier New"/>
+          <w:color w:val="212121"/>
+          <w:sz w:val="21"/>
+          <w:szCs w:val="21"/>
+          <w:shd w:val="clear" w:color="auto" w:fill="FFFFFF"/>
+        </w:rPr>
+      </w:pPr>
+      <w:r>
+        <w:rPr>
+          <w:rFonts w:ascii="Courier New" w:eastAsia="Times New Roman" w:hAnsi="Courier New" w:cs="Courier New"/>
+          <w:color w:val="212121"/>
+          <w:sz w:val="21"/>
+          <w:szCs w:val="21"/>
+          <w:shd w:val="clear" w:color="auto" w:fill="FFFFFF"/>
+        </w:rPr>
+        <w:t>Train MAE: 0.8979</w:t>
+      </w:r>
+    </w:p>
+    <w:p>
+      <w:pPr>
+        <w:spacing w:after="0" w:line="240" w:lineRule="auto"/>
+        <w:rPr>
+          <w:rFonts w:ascii="Courier New" w:eastAsia="Times New Roman" w:hAnsi="Courier New" w:cs="Courier New"/>
+          <w:color w:val="212121"/>
+          <w:sz w:val="21"/>
+          <w:szCs w:val="21"/>
+          <w:shd w:val="clear" w:color="auto" w:fill="FFFFFF"/>
+        </w:rPr>
+      </w:pPr>
+      <w:r>
+        <w:rPr>
+          <w:rFonts w:ascii="Courier New" w:eastAsia="Times New Roman" w:hAnsi="Courier New" w:cs="Courier New"/>
+          <w:color w:val="212121"/>
+          <w:sz w:val="21"/>
+          <w:szCs w:val="21"/>
+          <w:shd w:val="clear" w:color="auto" w:fill="FFFFFF"/>
+        </w:rPr>
+        <w:t>Test</w:t>
+      </w:r>
+      <w:r>
+        <w:rPr>
+          <w:rFonts w:ascii="Courier New" w:eastAsia="Times New Roman" w:hAnsi="Courier New" w:cs="Courier New"/>
+          <w:color w:val="212121"/>
+          <w:sz w:val="21"/>
+          <w:szCs w:val="21"/>
+          <w:shd w:val="clear" w:color="auto" w:fill="FFFFFF"/>
+        </w:rPr>
+        <w:t xml:space="preserve"> MAE: 0.8979</w:t>
+      </w:r>
+    </w:p>
+    <w:p>
+      <w:pPr>
+        <w:spacing w:after="0" w:line="240" w:lineRule="auto"/>
+        <w:rPr>
+          <w:rFonts w:ascii="Courier New" w:eastAsia="Times New Roman" w:hAnsi="Courier New" w:cs="Courier New"/>
+          <w:color w:val="212121"/>
+          <w:sz w:val="21"/>
+          <w:szCs w:val="21"/>
+          <w:shd w:val="clear" w:color="auto" w:fill="FFFFFF"/>
+        </w:rPr>
+        <w:sectPr>
+          <w:type w:val="continuous"/>
+          <w:pgSz w:w="12240" w:h="15840"/>
+          <w:pgMar w:top="1440" w:right="1440" w:bottom="1440" w:left="1440" w:header="720" w:footer="720" w:gutter="0"/>
+          <w:cols w:num="2" w:space="720"/>
+          <w:docGrid w:linePitch="360"/>
+        </w:sectPr>
+      </w:pPr>
+    </w:p>
+    <w:p>
+      <w:pPr>
+        <w:spacing w:after="0" w:line="240" w:lineRule="auto"/>
+        <w:rPr>
+          <w:rFonts w:ascii="Courier New" w:eastAsia="Times New Roman" w:hAnsi="Courier New" w:cs="Courier New"/>
+          <w:color w:val="212121"/>
+          <w:sz w:val="21"/>
+          <w:szCs w:val="21"/>
+          <w:shd w:val="clear" w:color="auto" w:fill="FFFFFF"/>
+        </w:rPr>
+      </w:pPr>
+    </w:p>
+    <w:p>
+      <w:pPr>
+        <w:spacing w:after="0" w:line="240" w:lineRule="auto"/>
+        <w:rPr>
+          <w:rFonts w:ascii="Courier New" w:eastAsia="Times New Roman" w:hAnsi="Courier New" w:cs="Courier New"/>
+          <w:b/>
+          <w:bCs/>
+          <w:color w:val="212121"/>
+          <w:sz w:val="21"/>
+          <w:szCs w:val="21"/>
+          <w:shd w:val="clear" w:color="auto" w:fill="FFFFFF"/>
+        </w:rPr>
+      </w:pPr>
+    </w:p>
+    <w:p>
+      <w:pPr>
+        <w:spacing w:after="0" w:line="240" w:lineRule="auto"/>
+        <w:rPr>
+          <w:rFonts w:ascii="Courier New" w:eastAsia="Times New Roman" w:hAnsi="Courier New" w:cs="Courier New"/>
+          <w:color w:val="212121"/>
+          <w:sz w:val="21"/>
+          <w:szCs w:val="21"/>
+          <w:shd w:val="clear" w:color="auto" w:fill="FFFFFF"/>
+        </w:rPr>
+      </w:pPr>
+      <w:r>
+        <w:rPr>
+          <w:rFonts w:ascii="Courier New" w:eastAsia="Times New Roman" w:hAnsi="Courier New" w:cs="Courier New"/>
+          <w:color w:val="212121"/>
+          <w:sz w:val="21"/>
+          <w:szCs w:val="21"/>
+          <w:shd w:val="clear" w:color="auto" w:fill="FFFFFF"/>
+        </w:rPr>
+        <w:t>Observation:</w:t>
+      </w:r>
+    </w:p>
+    <w:p>
+      <w:pPr>
+        <w:pStyle w:val="ListParagraph"/>
+        <w:numPr>
+          <w:ilvl w:val="0"/>
+          <w:numId w:val="2"/>
+        </w:numPr>
+        <w:spacing w:after="0" w:line="240" w:lineRule="auto"/>
+        <w:rPr>
+          <w:rFonts w:ascii="Courier New" w:eastAsia="Times New Roman" w:hAnsi="Courier New" w:cs="Courier New"/>
+          <w:color w:val="212121"/>
+          <w:sz w:val="21"/>
+          <w:szCs w:val="21"/>
+          <w:shd w:val="clear" w:color="auto" w:fill="FFFFFF"/>
+        </w:rPr>
+      </w:pPr>
+      <w:r>
+        <w:rPr>
+          <w:rFonts w:ascii="Courier New" w:eastAsia="Times New Roman" w:hAnsi="Courier New" w:cs="Courier New"/>
+          <w:color w:val="212121"/>
+          <w:sz w:val="21"/>
+          <w:szCs w:val="21"/>
+          <w:shd w:val="clear" w:color="auto" w:fill="FFFFFF"/>
+        </w:rPr>
+        <w:t>Both models are not able to perform well, or learn from the data whatsoever. The MAE values are worse the case of the regular matrix completion using the mean values that can be seen in SVD</w:t>
+      </w:r>
+      <w:r>
+        <w:rPr>
+          <w:rFonts w:ascii="Courier New" w:eastAsia="Times New Roman" w:hAnsi="Courier New" w:cs="Courier New"/>
+          <w:color w:val="212121"/>
+          <w:sz w:val="21"/>
+          <w:szCs w:val="21"/>
+          <w:shd w:val="clear" w:color="auto" w:fill="FFFFFF"/>
+        </w:rPr>
+        <w:t>.</w:t>
+      </w:r>
+    </w:p>
+    <w:p>
+      <w:pPr>
+        <w:spacing w:after="0" w:line="240" w:lineRule="auto"/>
+        <w:rPr>
+          <w:rFonts w:ascii="Courier New" w:eastAsia="Times New Roman" w:hAnsi="Courier New" w:cs="Courier New"/>
+          <w:color w:val="212121"/>
+          <w:sz w:val="21"/>
+          <w:szCs w:val="21"/>
+          <w:shd w:val="clear" w:color="auto" w:fill="FFFFFF"/>
+        </w:rPr>
+      </w:pPr>
+    </w:p>
+    <w:p>
+      <w:pPr>
+        <w:pStyle w:val="ListParagraph"/>
+        <w:numPr>
+          <w:ilvl w:val="0"/>
+          <w:numId w:val="2"/>
+        </w:numPr>
+        <w:spacing w:after="0" w:line="240" w:lineRule="auto"/>
+        <w:rPr>
+          <w:rFonts w:ascii="Courier New" w:eastAsia="Times New Roman" w:hAnsi="Courier New" w:cs="Courier New"/>
+          <w:color w:val="212121"/>
+          <w:sz w:val="21"/>
+          <w:szCs w:val="21"/>
+          <w:shd w:val="clear" w:color="auto" w:fill="FFFFFF"/>
+        </w:rPr>
+      </w:pPr>
+      <w:r>
+        <w:rPr>
+          <w:rFonts w:ascii="Courier New" w:eastAsia="Times New Roman" w:hAnsi="Courier New" w:cs="Courier New"/>
+          <w:color w:val="212121"/>
+          <w:sz w:val="21"/>
+          <w:szCs w:val="21"/>
+          <w:shd w:val="clear" w:color="auto" w:fill="FFFFFF"/>
+        </w:rPr>
+        <w:t>Incorporating movie data as well as user data performed slightly better than using user data alone.</w:t>
+      </w:r>
+    </w:p>
+    <w:p>
+      <w:pPr>
+        <w:pStyle w:val="ListParagraph"/>
+        <w:rPr>
+          <w:rFonts w:ascii="Courier New" w:eastAsia="Times New Roman" w:hAnsi="Courier New" w:cs="Courier New"/>
+          <w:color w:val="212121"/>
+          <w:sz w:val="21"/>
+          <w:szCs w:val="21"/>
+          <w:shd w:val="clear" w:color="auto" w:fill="FFFFFF"/>
+        </w:rPr>
+      </w:pPr>
+    </w:p>
+    <w:p>
+      <w:pPr>
+        <w:pStyle w:val="ListParagraph"/>
+        <w:numPr>
+          <w:ilvl w:val="0"/>
+          <w:numId w:val="2"/>
+        </w:numPr>
+        <w:spacing w:after="0" w:line="240" w:lineRule="auto"/>
+        <w:rPr>
+          <w:rFonts w:ascii="Courier New" w:eastAsia="Times New Roman" w:hAnsi="Courier New" w:cs="Courier New"/>
+          <w:color w:val="212121"/>
+          <w:sz w:val="21"/>
+          <w:szCs w:val="21"/>
+          <w:shd w:val="clear" w:color="auto" w:fill="FFFFFF"/>
+        </w:rPr>
+      </w:pPr>
+      <w:r>
+        <w:rPr>
+          <w:rFonts w:ascii="Courier New" w:eastAsia="Times New Roman" w:hAnsi="Courier New" w:cs="Courier New"/>
+          <w:color w:val="212121"/>
+          <w:sz w:val="21"/>
+          <w:szCs w:val="21"/>
+          <w:shd w:val="clear" w:color="auto" w:fill="FFFFFF"/>
+        </w:rPr>
+        <w:t xml:space="preserve">Rounding results to nearest 0.5 has barely improved </w:t>
+      </w:r>
+      <w:r>
+        <w:rPr>
+          <w:rFonts w:ascii="Courier New" w:eastAsia="Times New Roman" w:hAnsi="Courier New" w:cs="Courier New"/>
+          <w:color w:val="212121"/>
+          <w:sz w:val="21"/>
+          <w:szCs w:val="21"/>
+          <w:shd w:val="clear" w:color="auto" w:fill="FFFFFF"/>
+        </w:rPr>
+        <w:br/>
+      </w:r>
+      <w:r>
+        <w:rPr>
+          <w:rFonts w:ascii="Courier New" w:eastAsia="Times New Roman" w:hAnsi="Courier New" w:cs="Courier New"/>
+          <w:color w:val="212121"/>
+          <w:sz w:val="21"/>
+          <w:szCs w:val="21"/>
+          <w:shd w:val="clear" w:color="auto" w:fill="FFFFFF"/>
+        </w:rPr>
+        <w:t>(and in so</w:t>
+      </w:r>
+      <w:r>
+        <w:rPr>
+          <w:rFonts w:ascii="Courier New" w:eastAsia="Times New Roman" w:hAnsi="Courier New" w:cs="Courier New"/>
+          <w:color w:val="212121"/>
+          <w:sz w:val="21"/>
+          <w:szCs w:val="21"/>
+          <w:shd w:val="clear" w:color="auto" w:fill="FFFFFF"/>
+        </w:rPr>
+        <w:t>m</w:t>
+      </w:r>
+      <w:r>
+        <w:rPr>
+          <w:rFonts w:ascii="Courier New" w:eastAsia="Times New Roman" w:hAnsi="Courier New" w:cs="Courier New"/>
+          <w:color w:val="212121"/>
+          <w:sz w:val="21"/>
+          <w:szCs w:val="21"/>
+          <w:shd w:val="clear" w:color="auto" w:fill="FFFFFF"/>
+        </w:rPr>
+        <w:t>e cases worsened) our results.</w:t>
+      </w:r>
+    </w:p>
+    <w:p>
+      <w:pPr>
+        <w:spacing w:after="0" w:line="240" w:lineRule="auto"/>
+        <w:rPr>
+          <w:rFonts w:ascii="Courier New" w:eastAsia="Times New Roman" w:hAnsi="Courier New" w:cs="Courier New"/>
+          <w:color w:val="212121"/>
+          <w:sz w:val="21"/>
+          <w:szCs w:val="21"/>
+          <w:shd w:val="clear" w:color="auto" w:fill="FFFFFF"/>
+        </w:rPr>
+      </w:pPr>
+    </w:p>
+    <w:p>
+      <w:pPr>
+        <w:spacing w:after="0" w:line="240" w:lineRule="auto"/>
+        <w:rPr>
+          <w:rFonts w:ascii="Courier New" w:eastAsia="Times New Roman" w:hAnsi="Courier New" w:cs="Courier New"/>
+          <w:b/>
+          <w:bCs/>
+          <w:color w:val="212121"/>
+          <w:sz w:val="21"/>
+          <w:szCs w:val="21"/>
+          <w:shd w:val="clear" w:color="auto" w:fill="FFFFFF"/>
+        </w:rPr>
+      </w:pPr>
+    </w:p>
+    <w:p>
+      <w:pPr>
+        <w:spacing w:after="0" w:line="240" w:lineRule="auto"/>
+        <w:rPr>
+          <w:rFonts w:ascii="Courier New" w:eastAsia="Times New Roman" w:hAnsi="Courier New" w:cs="Courier New"/>
+          <w:b/>
+          <w:bCs/>
+          <w:color w:val="212121"/>
+          <w:sz w:val="21"/>
+          <w:szCs w:val="21"/>
+          <w:shd w:val="clear" w:color="auto" w:fill="FFFFFF"/>
+        </w:rPr>
+      </w:pPr>
+    </w:p>
+    <w:p>
+      <w:pPr>
+        <w:spacing w:after="0" w:line="240" w:lineRule="auto"/>
+        <w:rPr>
+          <w:rFonts w:ascii="Courier New" w:eastAsia="Times New Roman" w:hAnsi="Courier New" w:cs="Courier New"/>
+          <w:b/>
+          <w:bCs/>
+          <w:color w:val="212121"/>
+          <w:sz w:val="21"/>
+          <w:szCs w:val="21"/>
+          <w:shd w:val="clear" w:color="auto" w:fill="FFFFFF"/>
+        </w:rPr>
+      </w:pPr>
+    </w:p>
+    <w:p>
+      <w:pPr>
+        <w:spacing w:after="0" w:line="240" w:lineRule="auto"/>
+        <w:rPr>
+          <w:rFonts w:ascii="Courier New" w:eastAsia="Times New Roman" w:hAnsi="Courier New" w:cs="Courier New"/>
+          <w:b/>
+          <w:bCs/>
+          <w:color w:val="212121"/>
+          <w:sz w:val="21"/>
+          <w:szCs w:val="21"/>
+          <w:shd w:val="clear" w:color="auto" w:fill="FFFFFF"/>
+        </w:rPr>
+      </w:pPr>
+    </w:p>
+    <w:p>
+      <w:pPr>
+        <w:spacing w:after="0" w:line="240" w:lineRule="auto"/>
+        <w:rPr>
+          <w:rFonts w:ascii="Courier New" w:eastAsia="Times New Roman" w:hAnsi="Courier New" w:cs="Courier New"/>
+          <w:b/>
+          <w:bCs/>
+          <w:color w:val="212121"/>
+          <w:sz w:val="21"/>
+          <w:szCs w:val="21"/>
+          <w:shd w:val="clear" w:color="auto" w:fill="FFFFFF"/>
+        </w:rPr>
+      </w:pPr>
+    </w:p>
+    <w:p>
+      <w:pPr>
+        <w:spacing w:after="0" w:line="240" w:lineRule="auto"/>
+        <w:rPr>
+          <w:rFonts w:ascii="Courier New" w:eastAsia="Times New Roman" w:hAnsi="Courier New" w:cs="Courier New"/>
+          <w:b/>
+          <w:bCs/>
+          <w:color w:val="212121"/>
+          <w:sz w:val="21"/>
+          <w:szCs w:val="21"/>
+          <w:shd w:val="clear" w:color="auto" w:fill="FFFFFF"/>
+        </w:rPr>
+      </w:pPr>
+    </w:p>
+    <w:p>
+      <w:pPr>
+        <w:spacing w:after="0" w:line="240" w:lineRule="auto"/>
+        <w:rPr>
+          <w:rFonts w:ascii="Courier New" w:eastAsia="Times New Roman" w:hAnsi="Courier New" w:cs="Courier New"/>
+          <w:b/>
+          <w:bCs/>
+          <w:color w:val="212121"/>
+          <w:sz w:val="21"/>
+          <w:szCs w:val="21"/>
+          <w:shd w:val="clear" w:color="auto" w:fill="FFFFFF"/>
+        </w:rPr>
+      </w:pPr>
+    </w:p>
+    <w:p>
+      <w:pPr>
+        <w:spacing w:after="0" w:line="240" w:lineRule="auto"/>
+        <w:rPr>
+          <w:rFonts w:ascii="Courier New" w:eastAsia="Times New Roman" w:hAnsi="Courier New" w:cs="Courier New"/>
+          <w:b/>
+          <w:bCs/>
+          <w:color w:val="212121"/>
+          <w:sz w:val="21"/>
+          <w:szCs w:val="21"/>
+          <w:shd w:val="clear" w:color="auto" w:fill="FFFFFF"/>
+        </w:rPr>
+      </w:pPr>
+    </w:p>
+    <w:p>
+      <w:pPr>
+        <w:spacing w:after="0" w:line="240" w:lineRule="auto"/>
+        <w:rPr>
+          <w:rFonts w:ascii="Courier New" w:eastAsia="Times New Roman" w:hAnsi="Courier New" w:cs="Courier New"/>
+          <w:b/>
+          <w:bCs/>
+          <w:color w:val="212121"/>
+          <w:sz w:val="21"/>
+          <w:szCs w:val="21"/>
+          <w:shd w:val="clear" w:color="auto" w:fill="FFFFFF"/>
+        </w:rPr>
+      </w:pPr>
+    </w:p>
+    <w:p>
+      <w:pPr>
+        <w:spacing w:after="0" w:line="240" w:lineRule="auto"/>
+        <w:rPr>
+          <w:rFonts w:ascii="Courier New" w:eastAsia="Times New Roman" w:hAnsi="Courier New" w:cs="Courier New"/>
+          <w:b/>
+          <w:bCs/>
+          <w:color w:val="212121"/>
+          <w:sz w:val="21"/>
+          <w:szCs w:val="21"/>
+          <w:shd w:val="clear" w:color="auto" w:fill="FFFFFF"/>
+        </w:rPr>
+      </w:pPr>
+    </w:p>
+    <w:p>
+      <w:pPr>
+        <w:spacing w:after="0" w:line="240" w:lineRule="auto"/>
+        <w:rPr>
+          <w:rFonts w:ascii="Courier New" w:eastAsia="Times New Roman" w:hAnsi="Courier New" w:cs="Courier New"/>
+          <w:b/>
+          <w:bCs/>
+          <w:color w:val="212121"/>
+          <w:sz w:val="21"/>
+          <w:szCs w:val="21"/>
+          <w:shd w:val="clear" w:color="auto" w:fill="FFFFFF"/>
+        </w:rPr>
+      </w:pPr>
+    </w:p>
+    <w:p>
+      <w:pPr>
+        <w:spacing w:after="0" w:line="240" w:lineRule="auto"/>
+        <w:rPr>
+          <w:rFonts w:ascii="Courier New" w:eastAsia="Times New Roman" w:hAnsi="Courier New" w:cs="Courier New"/>
+          <w:b/>
+          <w:bCs/>
+          <w:color w:val="212121"/>
+          <w:sz w:val="21"/>
+          <w:szCs w:val="21"/>
+          <w:shd w:val="clear" w:color="auto" w:fill="FFFFFF"/>
+        </w:rPr>
+      </w:pPr>
+    </w:p>
+    <w:p>
+      <w:pPr>
+        <w:spacing w:after="0" w:line="240" w:lineRule="auto"/>
+        <w:rPr>
+          <w:rFonts w:ascii="Courier New" w:eastAsia="Times New Roman" w:hAnsi="Courier New" w:cs="Courier New"/>
+          <w:b/>
+          <w:bCs/>
+          <w:color w:val="212121"/>
+          <w:sz w:val="21"/>
+          <w:szCs w:val="21"/>
+          <w:shd w:val="clear" w:color="auto" w:fill="FFFFFF"/>
+        </w:rPr>
+        <w:sectPr>
+          <w:type w:val="continuous"/>
+          <w:pgSz w:w="12240" w:h="15840"/>
+          <w:pgMar w:top="1440" w:right="1440" w:bottom="1440" w:left="1440" w:header="720" w:footer="720" w:gutter="0"/>
+          <w:cols w:space="720"/>
+          <w:docGrid w:linePitch="360"/>
+        </w:sectPr>
+      </w:pPr>
+      <w:r>
+        <w:rPr>
+          <w:rFonts w:ascii="Courier New" w:eastAsia="Times New Roman" w:hAnsi="Courier New" w:cs="Courier New"/>
+          <w:b/>
+          <w:bCs/>
+          <w:color w:val="212121"/>
+          <w:sz w:val="21"/>
+          <w:szCs w:val="21"/>
+          <w:shd w:val="clear" w:color="auto" w:fill="FFFFFF"/>
+        </w:rPr>
+        <w:lastRenderedPageBreak/>
+        <w:t xml:space="preserve">Implementing SVD, then Regression </w:t>
+      </w:r>
+    </w:p>
+    <w:p>
+      <w:pPr>
+        <w:spacing w:after="0" w:line="240" w:lineRule="auto"/>
+        <w:rPr>
+          <w:rFonts w:ascii="Courier New" w:eastAsia="Times New Roman" w:hAnsi="Courier New" w:cs="Courier New"/>
+          <w:b/>
+          <w:bCs/>
+          <w:color w:val="212121"/>
+          <w:sz w:val="21"/>
+          <w:szCs w:val="21"/>
+          <w:shd w:val="clear" w:color="auto" w:fill="FFFFFF"/>
+        </w:rPr>
+      </w:pPr>
+    </w:p>
+    <w:p>
+      <w:pPr>
+        <w:spacing w:after="0" w:line="240" w:lineRule="auto"/>
+        <w:rPr>
+          <w:rFonts w:ascii="Courier New" w:eastAsia="Times New Roman" w:hAnsi="Courier New" w:cs="Courier New"/>
+          <w:color w:val="212121"/>
+          <w:sz w:val="21"/>
+          <w:szCs w:val="21"/>
+          <w:shd w:val="clear" w:color="auto" w:fill="FFFFFF"/>
+        </w:rPr>
+        <w:sectPr>
+          <w:type w:val="continuous"/>
+          <w:pgSz w:w="12240" w:h="15840"/>
+          <w:pgMar w:top="1440" w:right="1440" w:bottom="1440" w:left="1440" w:header="720" w:footer="720" w:gutter="0"/>
+          <w:cols w:space="720"/>
+          <w:docGrid w:linePitch="360"/>
+        </w:sectPr>
+      </w:pPr>
+    </w:p>
+    <w:p>
+      <w:pPr>
+        <w:spacing w:after="0" w:line="240" w:lineRule="auto"/>
+        <w:rPr>
+          <w:rFonts w:ascii="Courier New" w:eastAsia="Times New Roman" w:hAnsi="Courier New" w:cs="Courier New"/>
+          <w:color w:val="212121"/>
+          <w:sz w:val="21"/>
+          <w:szCs w:val="21"/>
+          <w:shd w:val="clear" w:color="auto" w:fill="FFFFFF"/>
+        </w:rPr>
+      </w:pPr>
+      <w:r>
+        <w:rPr>
+          <w:rFonts w:ascii="Courier New" w:eastAsia="Times New Roman" w:hAnsi="Courier New" w:cs="Courier New"/>
+          <w:color w:val="212121"/>
+          <w:sz w:val="21"/>
+          <w:szCs w:val="21"/>
+          <w:shd w:val="clear" w:color="auto" w:fill="FFFFFF"/>
+        </w:rPr>
+        <w:t>OLS:</w:t>
+      </w:r>
+    </w:p>
+    <w:p>
+      <w:pPr>
+        <w:spacing w:after="0" w:line="240" w:lineRule="auto"/>
+        <w:rPr>
+          <w:rFonts w:ascii="Courier New" w:eastAsia="Times New Roman" w:hAnsi="Courier New" w:cs="Courier New"/>
+          <w:color w:val="212121"/>
+          <w:sz w:val="21"/>
+          <w:szCs w:val="21"/>
+          <w:shd w:val="clear" w:color="auto" w:fill="FFFFFF"/>
+        </w:rPr>
+      </w:pPr>
+      <w:r>
+        <w:rPr>
+          <w:rFonts w:ascii="Courier New" w:eastAsia="Times New Roman" w:hAnsi="Courier New" w:cs="Courier New"/>
+          <w:color w:val="212121"/>
+          <w:sz w:val="21"/>
+          <w:szCs w:val="21"/>
+          <w:shd w:val="clear" w:color="auto" w:fill="FFFFFF"/>
+        </w:rPr>
+        <w:t>Normal</w:t>
+      </w:r>
+    </w:p>
+    <w:p>
+      <w:pPr>
+        <w:spacing w:after="0" w:line="240" w:lineRule="auto"/>
+        <w:rPr>
+          <w:rFonts w:ascii="Courier New" w:eastAsia="Times New Roman" w:hAnsi="Courier New" w:cs="Courier New"/>
+          <w:color w:val="212121"/>
+          <w:sz w:val="21"/>
+          <w:szCs w:val="21"/>
+          <w:shd w:val="clear" w:color="auto" w:fill="FFFFFF"/>
+        </w:rPr>
+      </w:pPr>
+      <w:r>
+        <w:rPr>
+          <w:rFonts w:ascii="Courier New" w:eastAsia="Times New Roman" w:hAnsi="Courier New" w:cs="Courier New"/>
+          <w:color w:val="212121"/>
+          <w:sz w:val="21"/>
+          <w:szCs w:val="21"/>
+          <w:shd w:val="clear" w:color="auto" w:fill="FFFFFF"/>
+        </w:rPr>
+        <w:t>Train MAE: 0.4018</w:t>
+      </w:r>
+    </w:p>
+    <w:p>
+      <w:pPr>
+        <w:spacing w:after="0" w:line="240" w:lineRule="auto"/>
+        <w:rPr>
+          <w:rFonts w:ascii="Courier New" w:eastAsia="Times New Roman" w:hAnsi="Courier New" w:cs="Courier New"/>
+          <w:color w:val="212121"/>
+          <w:sz w:val="21"/>
+          <w:szCs w:val="21"/>
+          <w:shd w:val="clear" w:color="auto" w:fill="FFFFFF"/>
+        </w:rPr>
+      </w:pPr>
+      <w:r>
+        <w:rPr>
+          <w:rFonts w:ascii="Courier New" w:eastAsia="Times New Roman" w:hAnsi="Courier New" w:cs="Courier New"/>
+          <w:color w:val="212121"/>
+          <w:sz w:val="21"/>
+          <w:szCs w:val="21"/>
+          <w:shd w:val="clear" w:color="auto" w:fill="FFFFFF"/>
+        </w:rPr>
+        <w:t>Test MAE: 0.9583</w:t>
+      </w:r>
+    </w:p>
+    <w:p>
+      <w:pPr>
+        <w:spacing w:after="0" w:line="240" w:lineRule="auto"/>
+        <w:rPr>
+          <w:rFonts w:ascii="Courier New" w:eastAsia="Times New Roman" w:hAnsi="Courier New" w:cs="Courier New"/>
+          <w:color w:val="212121"/>
+          <w:sz w:val="21"/>
+          <w:szCs w:val="21"/>
+          <w:shd w:val="clear" w:color="auto" w:fill="FFFFFF"/>
+        </w:rPr>
+      </w:pPr>
+    </w:p>
+    <w:p>
+      <w:pPr>
+        <w:spacing w:after="0" w:line="240" w:lineRule="auto"/>
+        <w:rPr>
+          <w:rFonts w:ascii="Courier New" w:eastAsia="Times New Roman" w:hAnsi="Courier New" w:cs="Courier New"/>
+          <w:color w:val="212121"/>
+          <w:sz w:val="21"/>
+          <w:szCs w:val="21"/>
+          <w:shd w:val="clear" w:color="auto" w:fill="FFFFFF"/>
+        </w:rPr>
+      </w:pPr>
+      <w:r>
+        <w:rPr>
+          <w:rFonts w:ascii="Courier New" w:eastAsia="Times New Roman" w:hAnsi="Courier New" w:cs="Courier New"/>
+          <w:color w:val="212121"/>
+          <w:sz w:val="21"/>
+          <w:szCs w:val="21"/>
+          <w:shd w:val="clear" w:color="auto" w:fill="FFFFFF"/>
+        </w:rPr>
+        <w:t>Rounded</w:t>
+      </w:r>
+    </w:p>
+    <w:p>
+      <w:pPr>
+        <w:spacing w:after="0" w:line="240" w:lineRule="auto"/>
+        <w:rPr>
+          <w:rFonts w:ascii="Courier New" w:eastAsia="Times New Roman" w:hAnsi="Courier New" w:cs="Courier New"/>
+          <w:color w:val="212121"/>
+          <w:sz w:val="21"/>
+          <w:szCs w:val="21"/>
+          <w:shd w:val="clear" w:color="auto" w:fill="FFFFFF"/>
+        </w:rPr>
+      </w:pPr>
+      <w:r>
+        <w:rPr>
+          <w:rFonts w:ascii="Courier New" w:eastAsia="Times New Roman" w:hAnsi="Courier New" w:cs="Courier New"/>
+          <w:color w:val="212121"/>
+          <w:sz w:val="21"/>
+          <w:szCs w:val="21"/>
+          <w:shd w:val="clear" w:color="auto" w:fill="FFFFFF"/>
+        </w:rPr>
+        <w:t>Train MAE: 0.37</w:t>
+      </w:r>
+      <w:r>
+        <w:rPr>
+          <w:rFonts w:ascii="Courier New" w:eastAsia="Times New Roman" w:hAnsi="Courier New" w:cs="Courier New"/>
+          <w:color w:val="212121"/>
+          <w:sz w:val="21"/>
+          <w:szCs w:val="21"/>
+          <w:shd w:val="clear" w:color="auto" w:fill="FFFFFF"/>
+        </w:rPr>
+        <w:t>50</w:t>
+      </w:r>
+    </w:p>
+    <w:p>
+      <w:pPr>
+        <w:spacing w:after="0" w:line="240" w:lineRule="auto"/>
+        <w:rPr>
+          <w:rFonts w:ascii="Courier New" w:eastAsia="Times New Roman" w:hAnsi="Courier New" w:cs="Courier New"/>
+          <w:color w:val="212121"/>
+          <w:sz w:val="21"/>
+          <w:szCs w:val="21"/>
+          <w:shd w:val="clear" w:color="auto" w:fill="FFFFFF"/>
+        </w:rPr>
+      </w:pPr>
+      <w:r>
+        <w:rPr>
+          <w:rFonts w:ascii="Courier New" w:eastAsia="Times New Roman" w:hAnsi="Courier New" w:cs="Courier New"/>
+          <w:color w:val="212121"/>
+          <w:sz w:val="21"/>
+          <w:szCs w:val="21"/>
+          <w:shd w:val="clear" w:color="auto" w:fill="FFFFFF"/>
+        </w:rPr>
+        <w:t>Test MAE: 0.9470</w:t>
+      </w:r>
+    </w:p>
+    <w:p>
+      <w:pPr>
+        <w:spacing w:after="0" w:line="240" w:lineRule="auto"/>
+        <w:rPr>
+          <w:rFonts w:ascii="Courier New" w:eastAsia="Times New Roman" w:hAnsi="Courier New" w:cs="Courier New"/>
+          <w:color w:val="212121"/>
+          <w:sz w:val="21"/>
+          <w:szCs w:val="21"/>
+          <w:shd w:val="clear" w:color="auto" w:fill="FFFFFF"/>
+        </w:rPr>
+      </w:pPr>
+      <w:r>
+        <w:rPr>
+          <w:rFonts w:ascii="Courier New" w:eastAsia="Times New Roman" w:hAnsi="Courier New" w:cs="Courier New"/>
+          <w:color w:val="212121"/>
+          <w:sz w:val="21"/>
+          <w:szCs w:val="21"/>
+          <w:shd w:val="clear" w:color="auto" w:fill="FFFFFF"/>
+        </w:rPr>
+        <w:t>Ridge:</w:t>
+      </w:r>
+    </w:p>
+    <w:p>
+      <w:pPr>
+        <w:spacing w:after="0" w:line="240" w:lineRule="auto"/>
+        <w:rPr>
+          <w:rFonts w:ascii="Courier New" w:eastAsia="Times New Roman" w:hAnsi="Courier New" w:cs="Courier New"/>
+          <w:color w:val="212121"/>
+          <w:sz w:val="21"/>
+          <w:szCs w:val="21"/>
+          <w:shd w:val="clear" w:color="auto" w:fill="FFFFFF"/>
+        </w:rPr>
+      </w:pPr>
+      <w:r>
+        <w:rPr>
+          <w:rFonts w:ascii="Courier New" w:eastAsia="Times New Roman" w:hAnsi="Courier New" w:cs="Courier New"/>
+          <w:color w:val="212121"/>
+          <w:sz w:val="21"/>
+          <w:szCs w:val="21"/>
+          <w:shd w:val="clear" w:color="auto" w:fill="FFFFFF"/>
+        </w:rPr>
+        <w:t>Normal</w:t>
+      </w:r>
+    </w:p>
+    <w:p>
+      <w:pPr>
+        <w:spacing w:after="0" w:line="240" w:lineRule="auto"/>
+        <w:rPr>
+          <w:rFonts w:ascii="Courier New" w:eastAsia="Times New Roman" w:hAnsi="Courier New" w:cs="Courier New"/>
+          <w:color w:val="212121"/>
+          <w:sz w:val="21"/>
+          <w:szCs w:val="21"/>
+          <w:shd w:val="clear" w:color="auto" w:fill="FFFFFF"/>
+        </w:rPr>
+      </w:pPr>
+      <w:r>
+        <w:rPr>
+          <w:rFonts w:ascii="Courier New" w:eastAsia="Times New Roman" w:hAnsi="Courier New" w:cs="Courier New"/>
+          <w:color w:val="212121"/>
+          <w:sz w:val="21"/>
+          <w:szCs w:val="21"/>
+          <w:shd w:val="clear" w:color="auto" w:fill="FFFFFF"/>
+        </w:rPr>
+        <w:t>Train MAE: 0.4017</w:t>
+      </w:r>
+    </w:p>
+    <w:p>
+      <w:pPr>
+        <w:spacing w:after="0" w:line="240" w:lineRule="auto"/>
+        <w:rPr>
+          <w:rFonts w:ascii="Courier New" w:eastAsia="Times New Roman" w:hAnsi="Courier New" w:cs="Courier New"/>
+          <w:color w:val="212121"/>
+          <w:sz w:val="21"/>
+          <w:szCs w:val="21"/>
+          <w:shd w:val="clear" w:color="auto" w:fill="FFFFFF"/>
+        </w:rPr>
+      </w:pPr>
+      <w:r>
+        <w:rPr>
+          <w:rFonts w:ascii="Courier New" w:eastAsia="Times New Roman" w:hAnsi="Courier New" w:cs="Courier New"/>
+          <w:color w:val="212121"/>
+          <w:sz w:val="21"/>
+          <w:szCs w:val="21"/>
+          <w:shd w:val="clear" w:color="auto" w:fill="FFFFFF"/>
+        </w:rPr>
+        <w:t>Train MAE: 0.9584</w:t>
+      </w:r>
+    </w:p>
+    <w:p>
+      <w:pPr>
+        <w:spacing w:after="0" w:line="240" w:lineRule="auto"/>
+        <w:rPr>
+          <w:rFonts w:ascii="Courier New" w:eastAsia="Times New Roman" w:hAnsi="Courier New" w:cs="Courier New"/>
+          <w:color w:val="212121"/>
+          <w:sz w:val="21"/>
+          <w:szCs w:val="21"/>
+          <w:shd w:val="clear" w:color="auto" w:fill="FFFFFF"/>
+        </w:rPr>
+      </w:pPr>
+    </w:p>
+    <w:p>
+      <w:pPr>
+        <w:spacing w:after="0" w:line="240" w:lineRule="auto"/>
+        <w:rPr>
+          <w:rFonts w:ascii="Courier New" w:eastAsia="Times New Roman" w:hAnsi="Courier New" w:cs="Courier New"/>
+          <w:color w:val="212121"/>
+          <w:sz w:val="21"/>
+          <w:szCs w:val="21"/>
+          <w:shd w:val="clear" w:color="auto" w:fill="FFFFFF"/>
+        </w:rPr>
+      </w:pPr>
+      <w:r>
+        <w:rPr>
+          <w:rFonts w:ascii="Courier New" w:eastAsia="Times New Roman" w:hAnsi="Courier New" w:cs="Courier New"/>
+          <w:color w:val="212121"/>
+          <w:sz w:val="21"/>
+          <w:szCs w:val="21"/>
+          <w:shd w:val="clear" w:color="auto" w:fill="FFFFFF"/>
+        </w:rPr>
+        <w:t>Rounded</w:t>
+      </w:r>
+    </w:p>
+    <w:p>
+      <w:pPr>
+        <w:spacing w:after="0" w:line="240" w:lineRule="auto"/>
+        <w:rPr>
+          <w:rFonts w:ascii="Courier New" w:eastAsia="Times New Roman" w:hAnsi="Courier New" w:cs="Courier New"/>
+          <w:color w:val="212121"/>
+          <w:sz w:val="21"/>
+          <w:szCs w:val="21"/>
+          <w:shd w:val="clear" w:color="auto" w:fill="FFFFFF"/>
+        </w:rPr>
+      </w:pPr>
+      <w:r>
+        <w:rPr>
+          <w:rFonts w:ascii="Courier New" w:eastAsia="Times New Roman" w:hAnsi="Courier New" w:cs="Courier New"/>
+          <w:color w:val="212121"/>
+          <w:sz w:val="21"/>
+          <w:szCs w:val="21"/>
+          <w:shd w:val="clear" w:color="auto" w:fill="FFFFFF"/>
+        </w:rPr>
+        <w:t>Train MAE: 0.3749</w:t>
+      </w:r>
+    </w:p>
+    <w:p>
+      <w:pPr>
+        <w:spacing w:after="0" w:line="240" w:lineRule="auto"/>
+        <w:rPr>
+          <w:rFonts w:ascii="Courier New" w:eastAsia="Times New Roman" w:hAnsi="Courier New" w:cs="Courier New"/>
+          <w:color w:val="212121"/>
+          <w:sz w:val="21"/>
+          <w:szCs w:val="21"/>
+          <w:shd w:val="clear" w:color="auto" w:fill="FFFFFF"/>
+        </w:rPr>
+        <w:sectPr>
+          <w:type w:val="continuous"/>
+          <w:pgSz w:w="12240" w:h="15840"/>
+          <w:pgMar w:top="1440" w:right="1440" w:bottom="1440" w:left="1440" w:header="720" w:footer="720" w:gutter="0"/>
+          <w:cols w:num="2" w:space="720"/>
+          <w:docGrid w:linePitch="360"/>
+        </w:sectPr>
+      </w:pPr>
+      <w:r>
+        <w:rPr>
+          <w:rFonts w:ascii="Courier New" w:eastAsia="Times New Roman" w:hAnsi="Courier New" w:cs="Courier New"/>
+          <w:color w:val="212121"/>
+          <w:sz w:val="21"/>
+          <w:szCs w:val="21"/>
+          <w:shd w:val="clear" w:color="auto" w:fill="FFFFFF"/>
+        </w:rPr>
+        <w:t>Train MAE: 0.9470</w:t>
+      </w:r>
+    </w:p>
+    <w:p>
+      <w:pPr>
+        <w:spacing w:after="0" w:line="240" w:lineRule="auto"/>
+        <w:rPr>
+          <w:rFonts w:ascii="Courier New" w:eastAsia="Times New Roman" w:hAnsi="Courier New" w:cs="Courier New"/>
+          <w:b/>
+          <w:bCs/>
+          <w:color w:val="212121"/>
+          <w:sz w:val="21"/>
+          <w:szCs w:val="21"/>
+          <w:shd w:val="clear" w:color="auto" w:fill="FFFFFF"/>
+        </w:rPr>
+      </w:pPr>
+    </w:p>
+    <w:p>
+      <w:pPr>
+        <w:spacing w:after="0" w:line="240" w:lineRule="auto"/>
+        <w:rPr>
+          <w:rFonts w:ascii="Courier New" w:eastAsia="Times New Roman" w:hAnsi="Courier New" w:cs="Courier New"/>
+          <w:b/>
+          <w:bCs/>
+          <w:color w:val="212121"/>
+          <w:sz w:val="21"/>
+          <w:szCs w:val="21"/>
+          <w:shd w:val="clear" w:color="auto" w:fill="FFFFFF"/>
+        </w:rPr>
+      </w:pPr>
+    </w:p>
+    <w:p>
+      <w:pPr>
+        <w:spacing w:after="0" w:line="240" w:lineRule="auto"/>
+        <w:rPr>
+          <w:rFonts w:ascii="Courier New" w:eastAsia="Times New Roman" w:hAnsi="Courier New" w:cs="Courier New"/>
+          <w:b/>
+          <w:bCs/>
+          <w:color w:val="212121"/>
+          <w:sz w:val="21"/>
+          <w:szCs w:val="21"/>
+          <w:shd w:val="clear" w:color="auto" w:fill="FFFFFF"/>
+        </w:rPr>
+      </w:pPr>
+    </w:p>
+    <w:p>
+      <w:pPr>
+        <w:spacing w:after="0" w:line="240" w:lineRule="auto"/>
+        <w:rPr>
+          <w:rFonts w:ascii="Courier New" w:eastAsia="Times New Roman" w:hAnsi="Courier New" w:cs="Courier New"/>
+          <w:color w:val="212121"/>
+          <w:sz w:val="21"/>
+          <w:szCs w:val="21"/>
+          <w:shd w:val="clear" w:color="auto" w:fill="FFFFFF"/>
+        </w:rPr>
+      </w:pPr>
+      <w:r>
+        <w:rPr>
+          <w:rFonts w:ascii="Courier New" w:eastAsia="Times New Roman" w:hAnsi="Courier New" w:cs="Courier New"/>
+          <w:color w:val="212121"/>
+          <w:sz w:val="21"/>
+          <w:szCs w:val="21"/>
+          <w:shd w:val="clear" w:color="auto" w:fill="FFFFFF"/>
+        </w:rPr>
+        <w:t>Ridge Tuning hyperparameter</w:t>
+      </w:r>
+    </w:p>
+    <w:p>
+      <w:pPr>
+        <w:spacing w:after="0" w:line="240" w:lineRule="auto"/>
+        <w:jc w:val="center"/>
+        <w:rPr>
+          <w:rFonts w:ascii="Courier New" w:eastAsia="Times New Roman" w:hAnsi="Courier New" w:cs="Courier New"/>
+          <w:b/>
+          <w:bCs/>
+          <w:color w:val="212121"/>
+          <w:sz w:val="21"/>
+          <w:szCs w:val="21"/>
+          <w:shd w:val="clear" w:color="auto" w:fill="FFFFFF"/>
+        </w:rPr>
+      </w:pPr>
+      <w:r>
+        <w:rPr>
+          <w:noProof/>
+        </w:rPr>
+        <w:drawing>
+          <wp:inline distT="0" distB="0" distL="0" distR="0" wp14:anchorId="168E71A3" wp14:editId="4AB9E8C6">
+            <wp:extent cx="3162300" cy="3899012"/>
+            <wp:effectExtent l="0" t="0" r="0" b="6350"/>
+            <wp:docPr id="1" name="Picture 1"/>
+            <wp:cNvGraphicFramePr>
+              <a:graphicFrameLocks xmlns:a="http://schemas.openxmlformats.org/drawingml/2006/main" noChangeAspect="1"/>
+            </wp:cNvGraphicFramePr>
+            <a:graphic xmlns:a="http://schemas.openxmlformats.org/drawingml/2006/main">
+              <a:graphicData uri="http://schemas.openxmlformats.org/drawingml/2006/picture">
+                <pic:pic xmlns:pic="http://schemas.openxmlformats.org/drawingml/2006/picture">
+                  <pic:nvPicPr>
+                    <pic:cNvPr id="1" name=""/>
+                    <pic:cNvPicPr/>
+                  </pic:nvPicPr>
+                  <pic:blipFill>
+                    <a:blip r:embed="rId10"/>
+                    <a:stretch>
+                      <a:fillRect/>
+                    </a:stretch>
+                  </pic:blipFill>
+                  <pic:spPr>
+                    <a:xfrm>
+                      <a:off x="0" y="0"/>
+                      <a:ext cx="3169044" cy="3907327"/>
+                    </a:xfrm>
+                    <a:prstGeom prst="rect">
+                      <a:avLst/>
+                    </a:prstGeom>
+                  </pic:spPr>
+                </pic:pic>
+              </a:graphicData>
+            </a:graphic>
+          </wp:inline>
+        </w:drawing>
+      </w:r>
+    </w:p>
+    <w:p>
+      <w:pPr>
+        <w:spacing w:after="0" w:line="240" w:lineRule="auto"/>
+        <w:rPr>
+          <w:rFonts w:ascii="Courier New" w:eastAsia="Times New Roman" w:hAnsi="Courier New" w:cs="Courier New"/>
+          <w:color w:val="212121"/>
+          <w:sz w:val="21"/>
+          <w:szCs w:val="21"/>
+          <w:shd w:val="clear" w:color="auto" w:fill="FFFFFF"/>
+        </w:rPr>
+      </w:pPr>
+    </w:p>
+    <w:p>
+      <w:pPr>
+        <w:spacing w:after="0" w:line="240" w:lineRule="auto"/>
+        <w:rPr>
+          <w:rFonts w:ascii="Courier New" w:eastAsia="Times New Roman" w:hAnsi="Courier New" w:cs="Courier New"/>
+          <w:color w:val="212121"/>
+          <w:sz w:val="21"/>
+          <w:szCs w:val="21"/>
+          <w:shd w:val="clear" w:color="auto" w:fill="FFFFFF"/>
+        </w:rPr>
+      </w:pPr>
+      <w:r>
+        <w:rPr>
+          <w:rFonts w:ascii="Courier New" w:eastAsia="Times New Roman" w:hAnsi="Courier New" w:cs="Courier New"/>
+          <w:color w:val="212121"/>
+          <w:sz w:val="21"/>
+          <w:szCs w:val="21"/>
+          <w:shd w:val="clear" w:color="auto" w:fill="FFFFFF"/>
+        </w:rPr>
+        <w:t xml:space="preserve">Observations: </w:t>
+      </w:r>
+    </w:p>
+    <w:p>
+      <w:pPr>
+        <w:pStyle w:val="ListParagraph"/>
+        <w:numPr>
+          <w:ilvl w:val="0"/>
+          <w:numId w:val="2"/>
+        </w:numPr>
+        <w:spacing w:after="0" w:line="240" w:lineRule="auto"/>
+        <w:rPr>
+          <w:rFonts w:ascii="Courier New" w:eastAsia="Times New Roman" w:hAnsi="Courier New" w:cs="Courier New"/>
+          <w:b/>
+          <w:bCs/>
+          <w:color w:val="212121"/>
+          <w:sz w:val="21"/>
+          <w:szCs w:val="21"/>
+          <w:shd w:val="clear" w:color="auto" w:fill="FFFFFF"/>
+        </w:rPr>
+      </w:pPr>
+      <w:r>
+        <w:rPr>
+          <w:rFonts w:ascii="Courier New" w:eastAsia="Times New Roman" w:hAnsi="Courier New" w:cs="Courier New"/>
+          <w:color w:val="212121"/>
+          <w:sz w:val="21"/>
+          <w:szCs w:val="21"/>
+          <w:shd w:val="clear" w:color="auto" w:fill="FFFFFF"/>
+        </w:rPr>
+        <w:t>Model is overfitting</w:t>
+      </w:r>
+    </w:p>
+    <w:p>
+      <w:pPr>
+        <w:pStyle w:val="ListParagraph"/>
+        <w:numPr>
+          <w:ilvl w:val="0"/>
+          <w:numId w:val="2"/>
+        </w:numPr>
+        <w:spacing w:after="0" w:line="240" w:lineRule="auto"/>
+        <w:rPr>
+          <w:rFonts w:ascii="Courier New" w:eastAsia="Times New Roman" w:hAnsi="Courier New" w:cs="Courier New"/>
+          <w:b/>
+          <w:bCs/>
+          <w:color w:val="212121"/>
+          <w:sz w:val="21"/>
+          <w:szCs w:val="21"/>
+          <w:shd w:val="clear" w:color="auto" w:fill="FFFFFF"/>
+        </w:rPr>
+      </w:pPr>
+      <w:r>
+        <w:rPr>
+          <w:rFonts w:ascii="Courier New" w:eastAsia="Times New Roman" w:hAnsi="Courier New" w:cs="Courier New"/>
+          <w:color w:val="212121"/>
+          <w:sz w:val="21"/>
+          <w:szCs w:val="21"/>
+          <w:shd w:val="clear" w:color="auto" w:fill="FFFFFF"/>
+        </w:rPr>
+        <w:t xml:space="preserve">Tuning </w:t>
+      </w:r>
+      <w:r>
+        <w:rPr>
+          <w:rFonts w:ascii="Courier New" w:eastAsia="Times New Roman" w:hAnsi="Courier New" w:cs="Courier New"/>
+          <w:color w:val="212121"/>
+          <w:sz w:val="21"/>
+          <w:szCs w:val="21"/>
+          <w:shd w:val="clear" w:color="auto" w:fill="FFFFFF"/>
+        </w:rPr>
+        <w:t xml:space="preserve">regularization parameter </w:t>
+      </w:r>
+      <w:r>
+        <w:rPr>
+          <w:rFonts w:ascii="Courier New" w:eastAsia="Times New Roman" w:hAnsi="Courier New" w:cs="Courier New"/>
+          <w:color w:val="212121"/>
+          <w:sz w:val="21"/>
+          <w:szCs w:val="21"/>
+          <w:shd w:val="clear" w:color="auto" w:fill="FFFFFF"/>
+        </w:rPr>
+        <w:t>in ridge regression</w:t>
+      </w:r>
+      <w:r>
+        <w:rPr>
+          <w:rFonts w:ascii="Courier New" w:eastAsia="Times New Roman" w:hAnsi="Courier New" w:cs="Courier New"/>
+          <w:color w:val="212121"/>
+          <w:sz w:val="21"/>
+          <w:szCs w:val="21"/>
+          <w:shd w:val="clear" w:color="auto" w:fill="FFFFFF"/>
+        </w:rPr>
+        <w:t xml:space="preserve"> does not impact performance.</w:t>
+      </w:r>
+    </w:p>
+    <w:p>
+      <w:pPr>
+        <w:pStyle w:val="ListParagraph"/>
+        <w:spacing w:after="0" w:line="240" w:lineRule="auto"/>
+        <w:ind w:left="2520"/>
+        <w:rPr>
+          <w:rFonts w:ascii="Courier New" w:eastAsia="Times New Roman" w:hAnsi="Courier New" w:cs="Courier New"/>
+          <w:b/>
+          <w:bCs/>
+          <w:color w:val="212121"/>
+          <w:sz w:val="21"/>
+          <w:szCs w:val="21"/>
+          <w:shd w:val="clear" w:color="auto" w:fill="FFFFFF"/>
+        </w:rPr>
+      </w:pPr>
+      <w:r>
+        <w:rPr>
+          <w:rFonts w:ascii="Courier New" w:eastAsia="Times New Roman" w:hAnsi="Courier New" w:cs="Courier New"/>
+          <w:color w:val="212121"/>
+          <w:sz w:val="21"/>
+          <w:szCs w:val="21"/>
+          <w:shd w:val="clear" w:color="auto" w:fill="FFFFFF"/>
+        </w:rPr>
+        <w:sym w:font="Wingdings" w:char="F0E0"/>
+      </w:r>
+      <w:r>
+        <w:rPr>
+          <w:rFonts w:ascii="Courier New" w:eastAsia="Times New Roman" w:hAnsi="Courier New" w:cs="Courier New"/>
+          <w:color w:val="212121"/>
+          <w:sz w:val="21"/>
+          <w:szCs w:val="21"/>
+          <w:shd w:val="clear" w:color="auto" w:fill="FFFFFF"/>
+        </w:rPr>
+        <w:t xml:space="preserve">  </w:t>
+      </w:r>
       <w:bookmarkStart w:id="0" w:name="_GoBack"/>
       <w:bookmarkEnd w:id="0"/>
+      <w:r>
+        <w:rPr>
+          <w:rFonts w:ascii="Courier New" w:eastAsia="Times New Roman" w:hAnsi="Courier New" w:cs="Courier New"/>
+          <w:color w:val="212121"/>
+          <w:sz w:val="21"/>
+          <w:szCs w:val="21"/>
+          <w:shd w:val="clear" w:color="auto" w:fill="FFFFFF"/>
+        </w:rPr>
+        <w:t>The model is not learning</w:t>
+      </w:r>
+    </w:p>
+    <w:p>
+      <w:pPr>
+        <w:spacing w:after="0" w:line="240" w:lineRule="auto"/>
+        <w:rPr>
+          <w:rFonts w:ascii="Courier New" w:eastAsia="Times New Roman" w:hAnsi="Courier New" w:cs="Courier New"/>
+          <w:b/>
+          <w:bCs/>
+          <w:color w:val="212121"/>
+          <w:sz w:val="21"/>
+          <w:szCs w:val="21"/>
+          <w:shd w:val="clear" w:color="auto" w:fill="FFFFFF"/>
+        </w:rPr>
+      </w:pPr>
+    </w:p>
+    <w:p>
+      <w:pPr>
+        <w:spacing w:after="0" w:line="240" w:lineRule="auto"/>
+        <w:rPr>
+          <w:rFonts w:ascii="Courier New" w:eastAsia="Times New Roman" w:hAnsi="Courier New" w:cs="Courier New"/>
+          <w:b/>
+          <w:bCs/>
+          <w:color w:val="212121"/>
+          <w:sz w:val="21"/>
+          <w:szCs w:val="21"/>
+          <w:shd w:val="clear" w:color="auto" w:fill="FFFFFF"/>
+        </w:rPr>
+      </w:pPr>
     </w:p>
     <w:sectPr>
+      <w:type w:val="continuous"/>
       <w:pgSz w:w="12240" w:h="15840"/>
       <w:pgMar w:top="1440" w:right="1440" w:bottom="1440" w:left="1440" w:header="720" w:footer="720" w:gutter="0"/>
       <w:cols w:space="720"/>
@@ -2045,8 +4265,240 @@
       </w:rPr>
     </w:lvl>
   </w:abstractNum>
+  <w:abstractNum w:abstractNumId="1" w15:restartNumberingAfterBreak="0">
+    <w:nsid w:val="63B43B5A"/>
+    <w:multiLevelType w:val="hybridMultilevel"/>
+    <w:tmpl w:val="E21ABC1E"/>
+    <w:lvl w:ilvl="0" w:tplc="1FA20A70">
+      <w:start w:val="10"/>
+      <w:numFmt w:val="bullet"/>
+      <w:lvlText w:val="-"/>
+      <w:lvlJc w:val="left"/>
+      <w:pPr>
+        <w:ind w:left="720" w:hanging="360"/>
+      </w:pPr>
+      <w:rPr>
+        <w:rFonts w:ascii="Courier New" w:eastAsia="Times New Roman" w:hAnsi="Courier New" w:cs="Courier New" w:hint="default"/>
+      </w:rPr>
+    </w:lvl>
+    <w:lvl w:ilvl="1" w:tplc="04090003">
+      <w:start w:val="1"/>
+      <w:numFmt w:val="bullet"/>
+      <w:lvlText w:val="o"/>
+      <w:lvlJc w:val="left"/>
+      <w:pPr>
+        <w:ind w:left="1440" w:hanging="360"/>
+      </w:pPr>
+      <w:rPr>
+        <w:rFonts w:ascii="Courier New" w:hAnsi="Courier New" w:cs="Courier New" w:hint="default"/>
+      </w:rPr>
+    </w:lvl>
+    <w:lvl w:ilvl="2" w:tplc="04090005" w:tentative="1">
+      <w:start w:val="1"/>
+      <w:numFmt w:val="bullet"/>
+      <w:lvlText w:val=""/>
+      <w:lvlJc w:val="left"/>
+      <w:pPr>
+        <w:ind w:left="2160" w:hanging="360"/>
+      </w:pPr>
+      <w:rPr>
+        <w:rFonts w:ascii="Wingdings" w:hAnsi="Wingdings" w:hint="default"/>
+      </w:rPr>
+    </w:lvl>
+    <w:lvl w:ilvl="3" w:tplc="04090001" w:tentative="1">
+      <w:start w:val="1"/>
+      <w:numFmt w:val="bullet"/>
+      <w:lvlText w:val=""/>
+      <w:lvlJc w:val="left"/>
+      <w:pPr>
+        <w:ind w:left="2880" w:hanging="360"/>
+      </w:pPr>
+      <w:rPr>
+        <w:rFonts w:ascii="Symbol" w:hAnsi="Symbol" w:hint="default"/>
+      </w:rPr>
+    </w:lvl>
+    <w:lvl w:ilvl="4" w:tplc="04090003" w:tentative="1">
+      <w:start w:val="1"/>
+      <w:numFmt w:val="bullet"/>
+      <w:lvlText w:val="o"/>
+      <w:lvlJc w:val="left"/>
+      <w:pPr>
+        <w:ind w:left="3600" w:hanging="360"/>
+      </w:pPr>
+      <w:rPr>
+        <w:rFonts w:ascii="Courier New" w:hAnsi="Courier New" w:cs="Courier New" w:hint="default"/>
+      </w:rPr>
+    </w:lvl>
+    <w:lvl w:ilvl="5" w:tplc="04090005" w:tentative="1">
+      <w:start w:val="1"/>
+      <w:numFmt w:val="bullet"/>
+      <w:lvlText w:val=""/>
+      <w:lvlJc w:val="left"/>
+      <w:pPr>
+        <w:ind w:left="4320" w:hanging="360"/>
+      </w:pPr>
+      <w:rPr>
+        <w:rFonts w:ascii="Wingdings" w:hAnsi="Wingdings" w:hint="default"/>
+      </w:rPr>
+    </w:lvl>
+    <w:lvl w:ilvl="6" w:tplc="04090001" w:tentative="1">
+      <w:start w:val="1"/>
+      <w:numFmt w:val="bullet"/>
+      <w:lvlText w:val=""/>
+      <w:lvlJc w:val="left"/>
+      <w:pPr>
+        <w:ind w:left="5040" w:hanging="360"/>
+      </w:pPr>
+      <w:rPr>
+        <w:rFonts w:ascii="Symbol" w:hAnsi="Symbol" w:hint="default"/>
+      </w:rPr>
+    </w:lvl>
+    <w:lvl w:ilvl="7" w:tplc="04090003" w:tentative="1">
+      <w:start w:val="1"/>
+      <w:numFmt w:val="bullet"/>
+      <w:lvlText w:val="o"/>
+      <w:lvlJc w:val="left"/>
+      <w:pPr>
+        <w:ind w:left="5760" w:hanging="360"/>
+      </w:pPr>
+      <w:rPr>
+        <w:rFonts w:ascii="Courier New" w:hAnsi="Courier New" w:cs="Courier New" w:hint="default"/>
+      </w:rPr>
+    </w:lvl>
+    <w:lvl w:ilvl="8" w:tplc="04090005" w:tentative="1">
+      <w:start w:val="1"/>
+      <w:numFmt w:val="bullet"/>
+      <w:lvlText w:val=""/>
+      <w:lvlJc w:val="left"/>
+      <w:pPr>
+        <w:ind w:left="6480" w:hanging="360"/>
+      </w:pPr>
+      <w:rPr>
+        <w:rFonts w:ascii="Wingdings" w:hAnsi="Wingdings" w:hint="default"/>
+      </w:rPr>
+    </w:lvl>
+  </w:abstractNum>
+  <w:abstractNum w:abstractNumId="2" w15:restartNumberingAfterBreak="0">
+    <w:nsid w:val="661C7F7D"/>
+    <w:multiLevelType w:val="hybridMultilevel"/>
+    <w:tmpl w:val="4F1C5236"/>
+    <w:lvl w:ilvl="0" w:tplc="4B7E9366">
+      <w:start w:val="10"/>
+      <w:numFmt w:val="bullet"/>
+      <w:lvlText w:val=""/>
+      <w:lvlJc w:val="left"/>
+      <w:pPr>
+        <w:ind w:left="1800" w:hanging="360"/>
+      </w:pPr>
+      <w:rPr>
+        <w:rFonts w:ascii="Wingdings" w:eastAsia="Times New Roman" w:hAnsi="Wingdings" w:cs="Courier New" w:hint="default"/>
+      </w:rPr>
+    </w:lvl>
+    <w:lvl w:ilvl="1" w:tplc="04090003" w:tentative="1">
+      <w:start w:val="1"/>
+      <w:numFmt w:val="bullet"/>
+      <w:lvlText w:val="o"/>
+      <w:lvlJc w:val="left"/>
+      <w:pPr>
+        <w:ind w:left="2520" w:hanging="360"/>
+      </w:pPr>
+      <w:rPr>
+        <w:rFonts w:ascii="Courier New" w:hAnsi="Courier New" w:cs="Courier New" w:hint="default"/>
+      </w:rPr>
+    </w:lvl>
+    <w:lvl w:ilvl="2" w:tplc="04090005" w:tentative="1">
+      <w:start w:val="1"/>
+      <w:numFmt w:val="bullet"/>
+      <w:lvlText w:val=""/>
+      <w:lvlJc w:val="left"/>
+      <w:pPr>
+        <w:ind w:left="3240" w:hanging="360"/>
+      </w:pPr>
+      <w:rPr>
+        <w:rFonts w:ascii="Wingdings" w:hAnsi="Wingdings" w:hint="default"/>
+      </w:rPr>
+    </w:lvl>
+    <w:lvl w:ilvl="3" w:tplc="04090001" w:tentative="1">
+      <w:start w:val="1"/>
+      <w:numFmt w:val="bullet"/>
+      <w:lvlText w:val=""/>
+      <w:lvlJc w:val="left"/>
+      <w:pPr>
+        <w:ind w:left="3960" w:hanging="360"/>
+      </w:pPr>
+      <w:rPr>
+        <w:rFonts w:ascii="Symbol" w:hAnsi="Symbol" w:hint="default"/>
+      </w:rPr>
+    </w:lvl>
+    <w:lvl w:ilvl="4" w:tplc="04090003" w:tentative="1">
+      <w:start w:val="1"/>
+      <w:numFmt w:val="bullet"/>
+      <w:lvlText w:val="o"/>
+      <w:lvlJc w:val="left"/>
+      <w:pPr>
+        <w:ind w:left="4680" w:hanging="360"/>
+      </w:pPr>
+      <w:rPr>
+        <w:rFonts w:ascii="Courier New" w:hAnsi="Courier New" w:cs="Courier New" w:hint="default"/>
+      </w:rPr>
+    </w:lvl>
+    <w:lvl w:ilvl="5" w:tplc="04090005" w:tentative="1">
+      <w:start w:val="1"/>
+      <w:numFmt w:val="bullet"/>
+      <w:lvlText w:val=""/>
+      <w:lvlJc w:val="left"/>
+      <w:pPr>
+        <w:ind w:left="5400" w:hanging="360"/>
+      </w:pPr>
+      <w:rPr>
+        <w:rFonts w:ascii="Wingdings" w:hAnsi="Wingdings" w:hint="default"/>
+      </w:rPr>
+    </w:lvl>
+    <w:lvl w:ilvl="6" w:tplc="04090001" w:tentative="1">
+      <w:start w:val="1"/>
+      <w:numFmt w:val="bullet"/>
+      <w:lvlText w:val=""/>
+      <w:lvlJc w:val="left"/>
+      <w:pPr>
+        <w:ind w:left="6120" w:hanging="360"/>
+      </w:pPr>
+      <w:rPr>
+        <w:rFonts w:ascii="Symbol" w:hAnsi="Symbol" w:hint="default"/>
+      </w:rPr>
+    </w:lvl>
+    <w:lvl w:ilvl="7" w:tplc="04090003" w:tentative="1">
+      <w:start w:val="1"/>
+      <w:numFmt w:val="bullet"/>
+      <w:lvlText w:val="o"/>
+      <w:lvlJc w:val="left"/>
+      <w:pPr>
+        <w:ind w:left="6840" w:hanging="360"/>
+      </w:pPr>
+      <w:rPr>
+        <w:rFonts w:ascii="Courier New" w:hAnsi="Courier New" w:cs="Courier New" w:hint="default"/>
+      </w:rPr>
+    </w:lvl>
+    <w:lvl w:ilvl="8" w:tplc="04090005" w:tentative="1">
+      <w:start w:val="1"/>
+      <w:numFmt w:val="bullet"/>
+      <w:lvlText w:val=""/>
+      <w:lvlJc w:val="left"/>
+      <w:pPr>
+        <w:ind w:left="7560" w:hanging="360"/>
+      </w:pPr>
+      <w:rPr>
+        <w:rFonts w:ascii="Wingdings" w:hAnsi="Wingdings" w:hint="default"/>
+      </w:rPr>
+    </w:lvl>
+  </w:abstractNum>
   <w:num w:numId="1">
     <w:abstractNumId w:val="0"/>
+  </w:num>
+  <w:num w:numId="2">
+    <w:abstractNumId w:val="1"/>
+  </w:num>
+  <w:num w:numId="3">
+    <w:abstractNumId w:val="2"/>
   </w:num>
 </w:numbering>
 </file>

</xml_diff>

<commit_message>
studied behavior of MAE vs Rank and Density
</commit_message>
<xml_diff>
--- a/SVD.docx
+++ b/SVD.docx
@@ -1,6 +1,6 @@
 
 <file path=word/document.xml><?xml version="1.0" encoding="utf-8"?>
-<w:document xmlns:wpc="http://schemas.microsoft.com/office/word/2010/wordprocessingCanvas" xmlns:cx="http://schemas.microsoft.com/office/drawing/2014/chartex" xmlns:cx1="http://schemas.microsoft.com/office/drawing/2015/9/8/chartex" xmlns:cx2="http://schemas.microsoft.com/office/drawing/2015/10/21/chartex" xmlns:cx3="http://schemas.microsoft.com/office/drawing/2016/5/9/chartex" xmlns:cx4="http://schemas.microsoft.com/office/drawing/2016/5/10/chartex" xmlns:cx5="http://schemas.microsoft.com/office/drawing/2016/5/11/chartex" xmlns:cx6="http://schemas.microsoft.com/office/drawing/2016/5/12/chartex" xmlns:cx7="http://schemas.microsoft.com/office/drawing/2016/5/13/chartex" xmlns:cx8="http://schemas.microsoft.com/office/drawing/2016/5/14/chartex" xmlns:mc="http://schemas.openxmlformats.org/markup-compatibility/2006" xmlns:aink="http://schemas.microsoft.com/office/drawing/2016/ink" xmlns:am3d="http://schemas.microsoft.com/office/drawing/2017/model3d" xmlns:o="urn:schemas-microsoft-com:office:office" xmlns:r="http://schemas.openxmlformats.org/officeDocument/2006/relationships" xmlns:m="http://schemas.openxmlformats.org/officeDocument/2006/math" xmlns:v="urn:schemas-microsoft-com:vml" xmlns:wp14="http://schemas.microsoft.com/office/word/2010/wordprocessingDrawing" xmlns:wp="http://schemas.openxmlformats.org/drawingml/2006/wordprocessingDrawing" xmlns:w10="urn:schemas-microsoft-com:office:word" xmlns:w="http://schemas.openxmlformats.org/wordprocessingml/2006/main" xmlns:w14="http://schemas.microsoft.com/office/word/2010/wordml" xmlns:w15="http://schemas.microsoft.com/office/word/2012/wordml" xmlns:w16cid="http://schemas.microsoft.com/office/word/2016/wordml/cid" xmlns:w16se="http://schemas.microsoft.com/office/word/2015/wordml/symex" xmlns:wpg="http://schemas.microsoft.com/office/word/2010/wordprocessingGroup" xmlns:wpi="http://schemas.microsoft.com/office/word/2010/wordprocessingInk" xmlns:wne="http://schemas.microsoft.com/office/word/2006/wordml" xmlns:wps="http://schemas.microsoft.com/office/word/2010/wordprocessingShape" mc:Ignorable="w14 w15 w16se w16cid wp14">
+<w:document xmlns:wpc="http://schemas.microsoft.com/office/word/2010/wordprocessingCanvas" xmlns:cx="http://schemas.microsoft.com/office/drawing/2014/chartex" xmlns:mc="http://schemas.openxmlformats.org/markup-compatibility/2006" xmlns:o="urn:schemas-microsoft-com:office:office" xmlns:r="http://schemas.openxmlformats.org/officeDocument/2006/relationships" xmlns:m="http://schemas.openxmlformats.org/officeDocument/2006/math" xmlns:v="urn:schemas-microsoft-com:vml" xmlns:wp14="http://schemas.microsoft.com/office/word/2010/wordprocessingDrawing" xmlns:wp="http://schemas.openxmlformats.org/drawingml/2006/wordprocessingDrawing" xmlns:w10="urn:schemas-microsoft-com:office:word" xmlns:w="http://schemas.openxmlformats.org/wordprocessingml/2006/main" xmlns:w14="http://schemas.microsoft.com/office/word/2010/wordml" xmlns:w15="http://schemas.microsoft.com/office/word/2012/wordml" xmlns:w16se="http://schemas.microsoft.com/office/word/2015/wordml/symex" xmlns:wpg="http://schemas.microsoft.com/office/word/2010/wordprocessingGroup" xmlns:wpi="http://schemas.microsoft.com/office/word/2010/wordprocessingInk" xmlns:wne="http://schemas.microsoft.com/office/word/2006/wordml" xmlns:wps="http://schemas.microsoft.com/office/word/2010/wordprocessingShape" mc:Ignorable="w14 w15 w16se wp14">
   <w:body>
     <w:p>
       <w:pPr>
@@ -220,17 +220,7 @@
           <w:szCs w:val="21"/>
           <w:shd w:val="clear" w:color="auto" w:fill="FFFFFF"/>
         </w:rPr>
-        <w:t xml:space="preserve">positive correlation between rating counts and average rating, which means a </w:t>
-      </w:r>
-      <w:r>
-        <w:rPr>
-          <w:rFonts w:ascii="Courier New" w:eastAsia="Times New Roman" w:hAnsi="Courier New" w:cs="Courier New"/>
-          <w:color w:val="212121"/>
-          <w:sz w:val="21"/>
-          <w:szCs w:val="21"/>
-          <w:shd w:val="clear" w:color="auto" w:fill="FFFFFF"/>
-        </w:rPr>
-        <w:t>movie that is rated by many people is more likely to have a higher rating</w:t>
+        <w:t>positive correlation between rating counts and average rating, which means a movie that is rated by many people is more likely to have a higher rating</w:t>
       </w:r>
     </w:p>
     <w:p>
@@ -529,28 +519,6 @@
           <w:shd w:val="clear" w:color="auto" w:fill="FFFFFF"/>
         </w:rPr>
       </w:pPr>
-    </w:p>
-    <w:p>
-      <w:pPr>
-        <w:spacing w:after="0" w:line="240" w:lineRule="auto"/>
-        <w:rPr>
-          <w:rFonts w:ascii="Courier New" w:eastAsia="Times New Roman" w:hAnsi="Courier New" w:cs="Courier New"/>
-          <w:color w:val="212121"/>
-          <w:sz w:val="21"/>
-          <w:szCs w:val="21"/>
-          <w:shd w:val="clear" w:color="auto" w:fill="FFFFFF"/>
-        </w:rPr>
-      </w:pPr>
-      <w:r>
-        <w:rPr>
-          <w:rFonts w:ascii="Courier New" w:eastAsia="Times New Roman" w:hAnsi="Courier New" w:cs="Courier New"/>
-          <w:color w:val="212121"/>
-          <w:sz w:val="21"/>
-          <w:szCs w:val="21"/>
-          <w:shd w:val="clear" w:color="auto" w:fill="FFFFFF"/>
-        </w:rPr>
-        <w:t>Impact of matrix density:</w:t>
-      </w:r>
     </w:p>
     <w:p>
       <w:pPr>
@@ -575,7 +543,7 @@
         </w:tabs>
         <w:wordWrap w:val="0"/>
         <w:spacing w:after="0" w:line="240" w:lineRule="auto"/>
-        <w:ind w:left="720"/>
+        <w:jc w:val="center"/>
         <w:textAlignment w:val="baseline"/>
         <w:rPr>
           <w:rFonts w:ascii="Courier New" w:eastAsia="Times New Roman" w:hAnsi="Courier New" w:cs="Courier New"/>
@@ -586,12 +554,44 @@
       </w:pPr>
       <w:r>
         <w:rPr>
-          <w:rFonts w:ascii="Courier New" w:eastAsia="Times New Roman" w:hAnsi="Courier New" w:cs="Courier New"/>
-          <w:color w:val="000000"/>
-          <w:sz w:val="21"/>
-          <w:szCs w:val="21"/>
-        </w:rPr>
-        <w:t>Dataset Shape: (100, 100)</w:t>
+          <w:noProof/>
+          <w:lang w:val="en-CA" w:eastAsia="zh-CN"/>
+        </w:rPr>
+        <w:drawing>
+          <wp:inline distT="0" distB="0" distL="0" distR="0" wp14:anchorId="5E228289" wp14:editId="6CF6AAE4">
+            <wp:extent cx="4391025" cy="3876675"/>
+            <wp:effectExtent l="0" t="0" r="9525" b="9525"/>
+            <wp:docPr id="6" name="Picture 6"/>
+            <wp:cNvGraphicFramePr>
+              <a:graphicFrameLocks xmlns:a="http://schemas.openxmlformats.org/drawingml/2006/main" noChangeAspect="1"/>
+            </wp:cNvGraphicFramePr>
+            <a:graphic xmlns:a="http://schemas.openxmlformats.org/drawingml/2006/main">
+              <a:graphicData uri="http://schemas.openxmlformats.org/drawingml/2006/picture">
+                <pic:pic xmlns:pic="http://schemas.openxmlformats.org/drawingml/2006/picture">
+                  <pic:nvPicPr>
+                    <pic:cNvPr id="1" name=""/>
+                    <pic:cNvPicPr/>
+                  </pic:nvPicPr>
+                  <pic:blipFill>
+                    <a:blip r:embed="rId7"/>
+                    <a:stretch>
+                      <a:fillRect/>
+                    </a:stretch>
+                  </pic:blipFill>
+                  <pic:spPr>
+                    <a:xfrm>
+                      <a:off x="0" y="0"/>
+                      <a:ext cx="4391025" cy="3876675"/>
+                    </a:xfrm>
+                    <a:prstGeom prst="rect">
+                      <a:avLst/>
+                    </a:prstGeom>
+                  </pic:spPr>
+                </pic:pic>
+              </a:graphicData>
+            </a:graphic>
+          </wp:inline>
+        </w:drawing>
       </w:r>
     </w:p>
     <w:p>
@@ -617,7 +617,7 @@
         </w:tabs>
         <w:wordWrap w:val="0"/>
         <w:spacing w:after="0" w:line="240" w:lineRule="auto"/>
-        <w:ind w:left="720"/>
+        <w:jc w:val="center"/>
         <w:textAlignment w:val="baseline"/>
         <w:rPr>
           <w:rFonts w:ascii="Courier New" w:eastAsia="Times New Roman" w:hAnsi="Courier New" w:cs="Courier New"/>
@@ -628,12 +628,44 @@
       </w:pPr>
       <w:r>
         <w:rPr>
-          <w:rFonts w:ascii="Courier New" w:eastAsia="Times New Roman" w:hAnsi="Courier New" w:cs="Courier New"/>
-          <w:color w:val="000000"/>
-          <w:sz w:val="21"/>
-          <w:szCs w:val="21"/>
-        </w:rPr>
-        <w:t>Dataset rank: 11</w:t>
+          <w:noProof/>
+          <w:lang w:val="en-CA" w:eastAsia="zh-CN"/>
+        </w:rPr>
+        <w:drawing>
+          <wp:inline distT="0" distB="0" distL="0" distR="0" wp14:anchorId="18DB4FF9" wp14:editId="3097B117">
+            <wp:extent cx="4448175" cy="3057525"/>
+            <wp:effectExtent l="0" t="0" r="9525" b="9525"/>
+            <wp:docPr id="8" name="Picture 8"/>
+            <wp:cNvGraphicFramePr>
+              <a:graphicFrameLocks xmlns:a="http://schemas.openxmlformats.org/drawingml/2006/main" noChangeAspect="1"/>
+            </wp:cNvGraphicFramePr>
+            <a:graphic xmlns:a="http://schemas.openxmlformats.org/drawingml/2006/main">
+              <a:graphicData uri="http://schemas.openxmlformats.org/drawingml/2006/picture">
+                <pic:pic xmlns:pic="http://schemas.openxmlformats.org/drawingml/2006/picture">
+                  <pic:nvPicPr>
+                    <pic:cNvPr id="1" name=""/>
+                    <pic:cNvPicPr/>
+                  </pic:nvPicPr>
+                  <pic:blipFill>
+                    <a:blip r:embed="rId8"/>
+                    <a:stretch>
+                      <a:fillRect/>
+                    </a:stretch>
+                  </pic:blipFill>
+                  <pic:spPr>
+                    <a:xfrm>
+                      <a:off x="0" y="0"/>
+                      <a:ext cx="4448175" cy="3057525"/>
+                    </a:xfrm>
+                    <a:prstGeom prst="rect">
+                      <a:avLst/>
+                    </a:prstGeom>
+                  </pic:spPr>
+                </pic:pic>
+              </a:graphicData>
+            </a:graphic>
+          </wp:inline>
+        </w:drawing>
       </w:r>
     </w:p>
     <w:p>
@@ -659,7 +691,7 @@
         </w:tabs>
         <w:wordWrap w:val="0"/>
         <w:spacing w:after="0" w:line="240" w:lineRule="auto"/>
-        <w:ind w:left="720"/>
+        <w:jc w:val="center"/>
         <w:textAlignment w:val="baseline"/>
         <w:rPr>
           <w:rFonts w:ascii="Courier New" w:eastAsia="Times New Roman" w:hAnsi="Courier New" w:cs="Courier New"/>
@@ -670,21 +702,45 @@
       </w:pPr>
       <w:r>
         <w:rPr>
-          <w:rFonts w:ascii="Courier New" w:eastAsia="Times New Roman" w:hAnsi="Courier New" w:cs="Courier New"/>
-          <w:color w:val="000000"/>
-          <w:sz w:val="21"/>
-          <w:szCs w:val="21"/>
-        </w:rPr>
-        <w:t>Maximum MAE: 0.63</w:t>
-      </w:r>
-      <w:r>
-        <w:rPr>
-          <w:rFonts w:ascii="Courier New" w:eastAsia="Times New Roman" w:hAnsi="Courier New" w:cs="Courier New"/>
-          <w:color w:val="000000"/>
-          <w:sz w:val="21"/>
-          <w:szCs w:val="21"/>
-        </w:rPr>
-        <w:t xml:space="preserve"> (Density = 5%)</w:t>
+          <w:noProof/>
+          <w:lang w:val="en-CA" w:eastAsia="zh-CN"/>
+        </w:rPr>
+        <w:lastRenderedPageBreak/>
+        <w:drawing>
+          <wp:inline distT="0" distB="0" distL="0" distR="0" wp14:anchorId="13B301EB" wp14:editId="2F0C2902">
+            <wp:extent cx="4080294" cy="2742222"/>
+            <wp:effectExtent l="0" t="0" r="0" b="1270"/>
+            <wp:docPr id="9" name="Picture 9"/>
+            <wp:cNvGraphicFramePr>
+              <a:graphicFrameLocks xmlns:a="http://schemas.openxmlformats.org/drawingml/2006/main" noChangeAspect="1"/>
+            </wp:cNvGraphicFramePr>
+            <a:graphic xmlns:a="http://schemas.openxmlformats.org/drawingml/2006/main">
+              <a:graphicData uri="http://schemas.openxmlformats.org/drawingml/2006/picture">
+                <pic:pic xmlns:pic="http://schemas.openxmlformats.org/drawingml/2006/picture">
+                  <pic:nvPicPr>
+                    <pic:cNvPr id="1" name=""/>
+                    <pic:cNvPicPr/>
+                  </pic:nvPicPr>
+                  <pic:blipFill>
+                    <a:blip r:embed="rId9"/>
+                    <a:stretch>
+                      <a:fillRect/>
+                    </a:stretch>
+                  </pic:blipFill>
+                  <pic:spPr>
+                    <a:xfrm>
+                      <a:off x="0" y="0"/>
+                      <a:ext cx="4092776" cy="2750611"/>
+                    </a:xfrm>
+                    <a:prstGeom prst="rect">
+                      <a:avLst/>
+                    </a:prstGeom>
+                  </pic:spPr>
+                </pic:pic>
+              </a:graphicData>
+            </a:graphic>
+          </wp:inline>
+        </w:drawing>
       </w:r>
     </w:p>
     <w:p>
@@ -710,7 +766,7 @@
         </w:tabs>
         <w:wordWrap w:val="0"/>
         <w:spacing w:after="0" w:line="240" w:lineRule="auto"/>
-        <w:ind w:left="720"/>
+        <w:jc w:val="center"/>
         <w:textAlignment w:val="baseline"/>
         <w:rPr>
           <w:rFonts w:ascii="Courier New" w:eastAsia="Times New Roman" w:hAnsi="Courier New" w:cs="Courier New"/>
@@ -721,58 +777,47 @@
       </w:pPr>
       <w:r>
         <w:rPr>
-          <w:rFonts w:ascii="Courier New" w:eastAsia="Times New Roman" w:hAnsi="Courier New" w:cs="Courier New"/>
-          <w:color w:val="000000"/>
-          <w:sz w:val="21"/>
-          <w:szCs w:val="21"/>
-        </w:rPr>
-        <w:t>Minimum MAE: 0.2</w:t>
-      </w:r>
-      <w:r>
-        <w:rPr>
-          <w:rFonts w:ascii="Courier New" w:eastAsia="Times New Roman" w:hAnsi="Courier New" w:cs="Courier New"/>
-          <w:color w:val="000000"/>
-          <w:sz w:val="21"/>
-          <w:szCs w:val="21"/>
-        </w:rPr>
-        <w:t>0</w:t>
-      </w:r>
-      <w:r>
-        <w:rPr>
-          <w:rFonts w:ascii="Courier New" w:eastAsia="Times New Roman" w:hAnsi="Courier New" w:cs="Courier New"/>
-          <w:color w:val="000000"/>
-          <w:sz w:val="21"/>
-          <w:szCs w:val="21"/>
-        </w:rPr>
-        <w:t xml:space="preserve"> </w:t>
-      </w:r>
-      <w:r>
-        <w:rPr>
-          <w:rFonts w:ascii="Courier New" w:eastAsia="Times New Roman" w:hAnsi="Courier New" w:cs="Courier New"/>
-          <w:color w:val="000000"/>
-          <w:sz w:val="21"/>
-          <w:szCs w:val="21"/>
-        </w:rPr>
-        <w:t xml:space="preserve">(Density = </w:t>
-      </w:r>
-      <w:r>
-        <w:rPr>
-          <w:rFonts w:ascii="Courier New" w:eastAsia="Times New Roman" w:hAnsi="Courier New" w:cs="Courier New"/>
-          <w:color w:val="000000"/>
-          <w:sz w:val="21"/>
-          <w:szCs w:val="21"/>
-        </w:rPr>
-        <w:t>80</w:t>
-      </w:r>
-      <w:r>
-        <w:rPr>
-          <w:rFonts w:ascii="Courier New" w:eastAsia="Times New Roman" w:hAnsi="Courier New" w:cs="Courier New"/>
-          <w:color w:val="000000"/>
-          <w:sz w:val="21"/>
-          <w:szCs w:val="21"/>
-        </w:rPr>
-        <w:t>%)</w:t>
-      </w:r>
+          <w:noProof/>
+          <w:lang w:val="en-CA" w:eastAsia="zh-CN"/>
+        </w:rPr>
+        <w:drawing>
+          <wp:inline distT="0" distB="0" distL="0" distR="0" wp14:anchorId="3C22ECCE" wp14:editId="22E3798C">
+            <wp:extent cx="4552950" cy="3038475"/>
+            <wp:effectExtent l="0" t="0" r="0" b="9525"/>
+            <wp:docPr id="10" name="Picture 10"/>
+            <wp:cNvGraphicFramePr>
+              <a:graphicFrameLocks xmlns:a="http://schemas.openxmlformats.org/drawingml/2006/main" noChangeAspect="1"/>
+            </wp:cNvGraphicFramePr>
+            <a:graphic xmlns:a="http://schemas.openxmlformats.org/drawingml/2006/main">
+              <a:graphicData uri="http://schemas.openxmlformats.org/drawingml/2006/picture">
+                <pic:pic xmlns:pic="http://schemas.openxmlformats.org/drawingml/2006/picture">
+                  <pic:nvPicPr>
+                    <pic:cNvPr id="1" name=""/>
+                    <pic:cNvPicPr/>
+                  </pic:nvPicPr>
+                  <pic:blipFill>
+                    <a:blip r:embed="rId10"/>
+                    <a:stretch>
+                      <a:fillRect/>
+                    </a:stretch>
+                  </pic:blipFill>
+                  <pic:spPr>
+                    <a:xfrm>
+                      <a:off x="0" y="0"/>
+                      <a:ext cx="4552950" cy="3038475"/>
+                    </a:xfrm>
+                    <a:prstGeom prst="rect">
+                      <a:avLst/>
+                    </a:prstGeom>
+                  </pic:spPr>
+                </pic:pic>
+              </a:graphicData>
+            </a:graphic>
+          </wp:inline>
+        </w:drawing>
+      </w:r>
+      <w:bookmarkStart w:id="0" w:name="_GoBack"/>
+      <w:bookmarkEnd w:id="0"/>
     </w:p>
     <w:p>
       <w:pPr>
@@ -797,79 +842,6 @@
         </w:tabs>
         <w:wordWrap w:val="0"/>
         <w:spacing w:after="0" w:line="240" w:lineRule="auto"/>
-        <w:jc w:val="center"/>
-        <w:textAlignment w:val="baseline"/>
-        <w:rPr>
-          <w:rFonts w:ascii="Courier New" w:eastAsia="Times New Roman" w:hAnsi="Courier New" w:cs="Courier New"/>
-          <w:color w:val="000000"/>
-          <w:sz w:val="21"/>
-          <w:szCs w:val="21"/>
-        </w:rPr>
-      </w:pPr>
-      <w:r>
-        <w:rPr>
-          <w:noProof/>
-        </w:rPr>
-        <w:drawing>
-          <wp:inline distT="0" distB="0" distL="0" distR="0" wp14:anchorId="6032238C" wp14:editId="50868A86">
-            <wp:extent cx="3912704" cy="2783355"/>
-            <wp:effectExtent l="0" t="0" r="0" b="0"/>
-            <wp:docPr id="2" name="Picture 2"/>
-            <wp:cNvGraphicFramePr>
-              <a:graphicFrameLocks xmlns:a="http://schemas.openxmlformats.org/drawingml/2006/main" noChangeAspect="1"/>
-            </wp:cNvGraphicFramePr>
-            <a:graphic xmlns:a="http://schemas.openxmlformats.org/drawingml/2006/main">
-              <a:graphicData uri="http://schemas.openxmlformats.org/drawingml/2006/picture">
-                <pic:pic xmlns:pic="http://schemas.openxmlformats.org/drawingml/2006/picture">
-                  <pic:nvPicPr>
-                    <pic:cNvPr id="1" name=""/>
-                    <pic:cNvPicPr/>
-                  </pic:nvPicPr>
-                  <pic:blipFill>
-                    <a:blip r:embed="rId7"/>
-                    <a:stretch>
-                      <a:fillRect/>
-                    </a:stretch>
-                  </pic:blipFill>
-                  <pic:spPr>
-                    <a:xfrm>
-                      <a:off x="0" y="0"/>
-                      <a:ext cx="3930361" cy="2795916"/>
-                    </a:xfrm>
-                    <a:prstGeom prst="rect">
-                      <a:avLst/>
-                    </a:prstGeom>
-                  </pic:spPr>
-                </pic:pic>
-              </a:graphicData>
-            </a:graphic>
-          </wp:inline>
-        </w:drawing>
-      </w:r>
-    </w:p>
-    <w:p>
-      <w:pPr>
-        <w:shd w:val="clear" w:color="auto" w:fill="FFFFFF"/>
-        <w:tabs>
-          <w:tab w:val="left" w:pos="916"/>
-          <w:tab w:val="left" w:pos="1832"/>
-          <w:tab w:val="left" w:pos="2748"/>
-          <w:tab w:val="left" w:pos="3664"/>
-          <w:tab w:val="left" w:pos="4580"/>
-          <w:tab w:val="left" w:pos="5496"/>
-          <w:tab w:val="left" w:pos="6412"/>
-          <w:tab w:val="left" w:pos="7328"/>
-          <w:tab w:val="left" w:pos="8244"/>
-          <w:tab w:val="left" w:pos="9160"/>
-          <w:tab w:val="left" w:pos="10076"/>
-          <w:tab w:val="left" w:pos="10992"/>
-          <w:tab w:val="left" w:pos="11908"/>
-          <w:tab w:val="left" w:pos="12824"/>
-          <w:tab w:val="left" w:pos="13740"/>
-          <w:tab w:val="left" w:pos="14656"/>
-        </w:tabs>
-        <w:wordWrap w:val="0"/>
-        <w:spacing w:after="0" w:line="240" w:lineRule="auto"/>
         <w:textAlignment w:val="baseline"/>
         <w:rPr>
           <w:rFonts w:ascii="Courier New" w:eastAsia="Times New Roman" w:hAnsi="Courier New" w:cs="Courier New"/>
@@ -929,7 +901,25 @@
           <w:sz w:val="21"/>
           <w:szCs w:val="21"/>
         </w:rPr>
-        <w:t>Train Num Count: 2026</w:t>
+        <w:t xml:space="preserve">Train </w:t>
+      </w:r>
+      <w:proofErr w:type="spellStart"/>
+      <w:r>
+        <w:rPr>
+          <w:color w:val="000000"/>
+          <w:sz w:val="21"/>
+          <w:szCs w:val="21"/>
+        </w:rPr>
+        <w:t>Num</w:t>
+      </w:r>
+      <w:proofErr w:type="spellEnd"/>
+      <w:r>
+        <w:rPr>
+          <w:color w:val="000000"/>
+          <w:sz w:val="21"/>
+          <w:szCs w:val="21"/>
+        </w:rPr>
+        <w:t xml:space="preserve"> Count: 2026</w:t>
       </w:r>
     </w:p>
     <w:p>
@@ -951,7 +941,25 @@
           <w:sz w:val="21"/>
           <w:szCs w:val="21"/>
         </w:rPr>
-        <w:t>Test Num Count: 7974</w:t>
+        <w:t xml:space="preserve">Test </w:t>
+      </w:r>
+      <w:proofErr w:type="spellStart"/>
+      <w:r>
+        <w:rPr>
+          <w:color w:val="000000"/>
+          <w:sz w:val="21"/>
+          <w:szCs w:val="21"/>
+        </w:rPr>
+        <w:t>Num</w:t>
+      </w:r>
+      <w:proofErr w:type="spellEnd"/>
+      <w:r>
+        <w:rPr>
+          <w:color w:val="000000"/>
+          <w:sz w:val="21"/>
+          <w:szCs w:val="21"/>
+        </w:rPr>
+        <w:t xml:space="preserve"> Count: 7974</w:t>
       </w:r>
       <w:r>
         <w:br/>
@@ -1043,16 +1051,7 @@
           <w:szCs w:val="21"/>
           <w:shd w:val="clear" w:color="auto" w:fill="FFFFFF"/>
         </w:rPr>
-        <w:t>Minimum MAE: 0.26</w:t>
-      </w:r>
-      <w:r>
-        <w:rPr>
-          <w:color w:val="000000"/>
-          <w:sz w:val="21"/>
-          <w:szCs w:val="21"/>
-          <w:shd w:val="clear" w:color="auto" w:fill="FFFFFF"/>
-        </w:rPr>
-        <w:t xml:space="preserve"> (t = 50)</w:t>
+        <w:t>Minimum MAE: 0.26 (t = 50)</w:t>
       </w:r>
     </w:p>
     <w:p>
@@ -1086,11 +1085,13 @@
       <w:r>
         <w:rPr>
           <w:noProof/>
-        </w:rPr>
+          <w:lang w:val="en-CA" w:eastAsia="zh-CN"/>
+        </w:rPr>
+        <w:lastRenderedPageBreak/>
         <w:drawing>
-          <wp:inline distT="0" distB="0" distL="0" distR="0" wp14:anchorId="2C021D28" wp14:editId="62448190">
-            <wp:extent cx="3906009" cy="2707574"/>
-            <wp:effectExtent l="0" t="0" r="0" b="0"/>
+          <wp:inline distT="0" distB="0" distL="0" distR="0" wp14:anchorId="2C021D28" wp14:editId="26FE90C1">
+            <wp:extent cx="3270509" cy="2267058"/>
+            <wp:effectExtent l="0" t="0" r="6350" b="0"/>
             <wp:docPr id="3" name="Picture 3"/>
             <wp:cNvGraphicFramePr>
               <a:graphicFrameLocks xmlns:a="http://schemas.openxmlformats.org/drawingml/2006/main" noChangeAspect="1"/>
@@ -1103,7 +1104,7 @@
                     <pic:cNvPicPr/>
                   </pic:nvPicPr>
                   <pic:blipFill>
-                    <a:blip r:embed="rId8"/>
+                    <a:blip r:embed="rId11"/>
                     <a:stretch>
                       <a:fillRect/>
                     </a:stretch>
@@ -1111,7 +1112,7 @@
                   <pic:spPr>
                     <a:xfrm>
                       <a:off x="0" y="0"/>
-                      <a:ext cx="3938085" cy="2729809"/>
+                      <a:ext cx="3299002" cy="2286809"/>
                     </a:xfrm>
                     <a:prstGeom prst="rect">
                       <a:avLst/>
@@ -1156,13 +1157,14 @@
       <w:pPr>
         <w:spacing w:after="0" w:line="240" w:lineRule="auto"/>
         <w:rPr>
-          <w:rFonts w:ascii="Courier New" w:eastAsia="Times New Roman" w:hAnsi="Courier New" w:cs="Courier New"/>
+          <w:rFonts w:ascii="Courier New" w:eastAsiaTheme="minorEastAsia" w:hAnsi="Courier New" w:cs="Courier New" w:hint="eastAsia"/>
           <w:b/>
           <w:bCs/>
           <w:color w:val="212121"/>
           <w:sz w:val="21"/>
           <w:szCs w:val="21"/>
           <w:shd w:val="clear" w:color="auto" w:fill="FFFFFF"/>
+          <w:lang w:eastAsia="zh-CN"/>
         </w:rPr>
       </w:pPr>
       <w:r>
@@ -1175,7 +1177,6 @@
           <w:szCs w:val="21"/>
           <w:shd w:val="clear" w:color="auto" w:fill="FFFFFF"/>
         </w:rPr>
-        <w:lastRenderedPageBreak/>
         <w:t>SVD</w:t>
       </w:r>
     </w:p>
@@ -1413,17 +1414,7 @@
           <w:szCs w:val="21"/>
           <w:shd w:val="clear" w:color="auto" w:fill="FFFFFF"/>
         </w:rPr>
-        <w:t>Last</w:t>
-      </w:r>
-      <w:r>
-        <w:rPr>
-          <w:rFonts w:ascii="Courier New" w:eastAsia="Times New Roman" w:hAnsi="Courier New" w:cs="Courier New"/>
-          <w:color w:val="212121"/>
-          <w:sz w:val="21"/>
-          <w:szCs w:val="21"/>
-          <w:shd w:val="clear" w:color="auto" w:fill="FFFFFF"/>
-        </w:rPr>
-        <w:t xml:space="preserve"> Iteration</w:t>
+        <w:t>Last Iteration</w:t>
       </w:r>
       <w:r>
         <w:rPr>
@@ -1525,17 +1516,7 @@
           <w:szCs w:val="21"/>
           <w:shd w:val="clear" w:color="auto" w:fill="FFFFFF"/>
         </w:rPr>
-        <w:t>Last</w:t>
-      </w:r>
-      <w:r>
-        <w:rPr>
-          <w:rFonts w:ascii="Courier New" w:eastAsia="Times New Roman" w:hAnsi="Courier New" w:cs="Courier New"/>
-          <w:color w:val="212121"/>
-          <w:sz w:val="21"/>
-          <w:szCs w:val="21"/>
-          <w:shd w:val="clear" w:color="auto" w:fill="FFFFFF"/>
-        </w:rPr>
-        <w:t xml:space="preserve"> Iteration</w:t>
+        <w:t>Last Iteration</w:t>
       </w:r>
       <w:r>
         <w:rPr>
@@ -1667,17 +1648,7 @@
           <w:szCs w:val="21"/>
           <w:shd w:val="clear" w:color="auto" w:fill="FFFFFF"/>
         </w:rPr>
-        <w:t>Last</w:t>
-      </w:r>
-      <w:r>
-        <w:rPr>
-          <w:rFonts w:ascii="Courier New" w:eastAsia="Times New Roman" w:hAnsi="Courier New" w:cs="Courier New"/>
-          <w:color w:val="212121"/>
-          <w:sz w:val="21"/>
-          <w:szCs w:val="21"/>
-          <w:shd w:val="clear" w:color="auto" w:fill="FFFFFF"/>
-        </w:rPr>
-        <w:t xml:space="preserve"> Iteration</w:t>
+        <w:t>Last Iteration</w:t>
       </w:r>
       <w:r>
         <w:rPr>
@@ -1774,7 +1745,9 @@
       <w:r>
         <w:rPr>
           <w:noProof/>
-        </w:rPr>
+          <w:lang w:val="en-CA" w:eastAsia="zh-CN"/>
+        </w:rPr>
+        <w:lastRenderedPageBreak/>
         <w:drawing>
           <wp:inline distT="0" distB="0" distL="0" distR="0" wp14:anchorId="0D1B9A8D" wp14:editId="6979609B">
             <wp:extent cx="2851768" cy="4248150"/>
@@ -1791,7 +1764,7 @@
                     <pic:cNvPicPr/>
                   </pic:nvPicPr>
                   <pic:blipFill>
-                    <a:blip r:embed="rId9"/>
+                    <a:blip r:embed="rId12"/>
                     <a:stretch>
                       <a:fillRect/>
                     </a:stretch>
@@ -1885,7 +1858,6 @@
           <w:szCs w:val="21"/>
           <w:shd w:val="clear" w:color="auto" w:fill="FFFFFF"/>
         </w:rPr>
-        <w:lastRenderedPageBreak/>
         <w:t xml:space="preserve">Regression </w:t>
       </w:r>
     </w:p>
@@ -1972,8 +1944,19 @@
           <w:shd w:val="clear" w:color="auto" w:fill="FFFFFF"/>
         </w:rPr>
         <w:tab/>
+      </w:r>
+      <w:proofErr w:type="spellStart"/>
+      <w:r>
+        <w:rPr>
+          <w:rFonts w:ascii="Courier New" w:eastAsia="Times New Roman" w:hAnsi="Courier New" w:cs="Courier New"/>
+          <w:color w:val="212121"/>
+          <w:sz w:val="21"/>
+          <w:szCs w:val="21"/>
+          <w:shd w:val="clear" w:color="auto" w:fill="FFFFFF"/>
+        </w:rPr>
         <w:t>UserID</w:t>
       </w:r>
+      <w:proofErr w:type="spellEnd"/>
     </w:p>
     <w:p>
       <w:pPr>
@@ -1987,6 +1970,7 @@
           <w:shd w:val="clear" w:color="auto" w:fill="FFFFFF"/>
         </w:rPr>
       </w:pPr>
+      <w:proofErr w:type="spellStart"/>
       <w:r>
         <w:rPr>
           <w:rFonts w:ascii="Courier New" w:eastAsia="Times New Roman" w:hAnsi="Courier New" w:cs="Courier New"/>
@@ -1997,6 +1981,7 @@
         </w:rPr>
         <w:t>MovieID</w:t>
       </w:r>
+      <w:proofErr w:type="spellEnd"/>
     </w:p>
     <w:p>
       <w:pPr>
@@ -2064,7 +2049,29 @@
           <w:szCs w:val="21"/>
           <w:shd w:val="clear" w:color="auto" w:fill="FFFFFF"/>
         </w:rPr>
-        <w:t>Gender(OneHot)</w:t>
+        <w:t>Gender(</w:t>
+      </w:r>
+      <w:proofErr w:type="spellStart"/>
+      <w:r>
+        <w:rPr>
+          <w:rFonts w:ascii="Courier New" w:eastAsia="Times New Roman" w:hAnsi="Courier New" w:cs="Courier New"/>
+          <w:color w:val="212121"/>
+          <w:sz w:val="21"/>
+          <w:szCs w:val="21"/>
+          <w:shd w:val="clear" w:color="auto" w:fill="FFFFFF"/>
+        </w:rPr>
+        <w:t>OneHot</w:t>
+      </w:r>
+      <w:proofErr w:type="spellEnd"/>
+      <w:r>
+        <w:rPr>
+          <w:rFonts w:ascii="Courier New" w:eastAsia="Times New Roman" w:hAnsi="Courier New" w:cs="Courier New"/>
+          <w:color w:val="212121"/>
+          <w:sz w:val="21"/>
+          <w:szCs w:val="21"/>
+          <w:shd w:val="clear" w:color="auto" w:fill="FFFFFF"/>
+        </w:rPr>
+        <w:t>)</w:t>
       </w:r>
     </w:p>
     <w:p>
@@ -2087,7 +2094,29 @@
           <w:szCs w:val="21"/>
           <w:shd w:val="clear" w:color="auto" w:fill="FFFFFF"/>
         </w:rPr>
-        <w:t>Genre (MultiHot)</w:t>
+        <w:t>Genre (</w:t>
+      </w:r>
+      <w:proofErr w:type="spellStart"/>
+      <w:r>
+        <w:rPr>
+          <w:rFonts w:ascii="Courier New" w:eastAsia="Times New Roman" w:hAnsi="Courier New" w:cs="Courier New"/>
+          <w:color w:val="212121"/>
+          <w:sz w:val="21"/>
+          <w:szCs w:val="21"/>
+          <w:shd w:val="clear" w:color="auto" w:fill="FFFFFF"/>
+        </w:rPr>
+        <w:t>MultiHot</w:t>
+      </w:r>
+      <w:proofErr w:type="spellEnd"/>
+      <w:r>
+        <w:rPr>
+          <w:rFonts w:ascii="Courier New" w:eastAsia="Times New Roman" w:hAnsi="Courier New" w:cs="Courier New"/>
+          <w:color w:val="212121"/>
+          <w:sz w:val="21"/>
+          <w:szCs w:val="21"/>
+          <w:shd w:val="clear" w:color="auto" w:fill="FFFFFF"/>
+        </w:rPr>
+        <w:t>)</w:t>
       </w:r>
     </w:p>
     <w:p>
@@ -2173,6 +2202,7 @@
           <w:szCs w:val="21"/>
           <w:shd w:val="clear" w:color="auto" w:fill="FFFFFF"/>
         </w:rPr>
+        <w:lastRenderedPageBreak/>
         <w:t>OLS:</w:t>
       </w:r>
     </w:p>
@@ -2372,6 +2402,7 @@
           <w:szCs w:val="21"/>
           <w:shd w:val="clear" w:color="auto" w:fill="FFFFFF"/>
         </w:rPr>
+        <w:lastRenderedPageBreak/>
         <w:t>Ridge:</w:t>
       </w:r>
     </w:p>
@@ -2630,6 +2661,7 @@
           <w:szCs w:val="21"/>
           <w:shd w:val="clear" w:color="auto" w:fill="FFFFFF"/>
         </w:rPr>
+        <w:lastRenderedPageBreak/>
         <w:t>OLS:</w:t>
       </w:r>
     </w:p>
@@ -2652,6 +2684,7 @@
           <w:szCs w:val="21"/>
           <w:shd w:val="clear" w:color="auto" w:fill="FFFFFF"/>
         </w:rPr>
+        <w:lastRenderedPageBreak/>
         <w:t>Normal</w:t>
       </w:r>
     </w:p>
@@ -2674,6 +2707,7 @@
           <w:szCs w:val="21"/>
           <w:shd w:val="clear" w:color="auto" w:fill="FFFFFF"/>
         </w:rPr>
+        <w:lastRenderedPageBreak/>
         <w:t>Train MAE: 0.8987</w:t>
       </w:r>
     </w:p>
@@ -2858,6 +2892,7 @@
           <w:szCs w:val="21"/>
           <w:shd w:val="clear" w:color="auto" w:fill="FFFFFF"/>
         </w:rPr>
+        <w:lastRenderedPageBreak/>
         <w:t>Normal</w:t>
       </w:r>
     </w:p>
@@ -3436,7 +3471,6 @@
           <w:szCs w:val="21"/>
           <w:shd w:val="clear" w:color="auto" w:fill="FFFFFF"/>
         </w:rPr>
-        <w:lastRenderedPageBreak/>
         <w:t xml:space="preserve">Implementing SVD, then Regression </w:t>
       </w:r>
     </w:p>
@@ -3492,6 +3526,7 @@
           <w:szCs w:val="21"/>
           <w:shd w:val="clear" w:color="auto" w:fill="FFFFFF"/>
         </w:rPr>
+        <w:lastRenderedPageBreak/>
         <w:t>OLS:</w:t>
       </w:r>
     </w:p>
@@ -3668,6 +3703,7 @@
           <w:szCs w:val="21"/>
           <w:shd w:val="clear" w:color="auto" w:fill="FFFFFF"/>
         </w:rPr>
+        <w:lastRenderedPageBreak/>
         <w:t>Ridge:</w:t>
       </w:r>
     </w:p>
@@ -3883,7 +3919,17 @@
           <w:szCs w:val="21"/>
           <w:shd w:val="clear" w:color="auto" w:fill="FFFFFF"/>
         </w:rPr>
-        <w:t>Ridge Tuning hyperparameter</w:t>
+        <w:t xml:space="preserve">Ridge Tuning </w:t>
+      </w:r>
+      <w:r>
+        <w:rPr>
+          <w:rFonts w:ascii="Courier New" w:eastAsia="Times New Roman" w:hAnsi="Courier New" w:cs="Courier New"/>
+          <w:color w:val="212121"/>
+          <w:sz w:val="21"/>
+          <w:szCs w:val="21"/>
+          <w:shd w:val="clear" w:color="auto" w:fill="FFFFFF"/>
+        </w:rPr>
+        <w:t>hyper parameter</w:t>
       </w:r>
     </w:p>
     <w:p>
@@ -3903,7 +3949,9 @@
       <w:r>
         <w:rPr>
           <w:noProof/>
-        </w:rPr>
+          <w:lang w:val="en-CA" w:eastAsia="zh-CN"/>
+        </w:rPr>
+        <w:lastRenderedPageBreak/>
         <w:drawing>
           <wp:inline distT="0" distB="0" distL="0" distR="0" wp14:anchorId="168E71A3" wp14:editId="4AB9E8C6">
             <wp:extent cx="3162300" cy="3899012"/>
@@ -3920,7 +3968,7 @@
                     <pic:cNvPicPr/>
                   </pic:nvPicPr>
                   <pic:blipFill>
-                    <a:blip r:embed="rId10"/>
+                    <a:blip r:embed="rId13"/>
                     <a:stretch>
                       <a:fillRect/>
                     </a:stretch>
@@ -4096,19 +4144,7 @@
           <w:szCs w:val="21"/>
           <w:shd w:val="clear" w:color="auto" w:fill="FFFFFF"/>
         </w:rPr>
-        <w:t xml:space="preserve">  </w:t>
-      </w:r>
-      <w:bookmarkStart w:id="0" w:name="_GoBack"/>
-      <w:bookmarkEnd w:id="0"/>
-      <w:r>
-        <w:rPr>
-          <w:rFonts w:ascii="Courier New" w:eastAsia="Times New Roman" w:hAnsi="Courier New" w:cs="Courier New"/>
-          <w:color w:val="212121"/>
-          <w:sz w:val="21"/>
-          <w:szCs w:val="21"/>
-          <w:shd w:val="clear" w:color="auto" w:fill="FFFFFF"/>
-        </w:rPr>
-        <w:t>The model is not learning</w:t>
+        <w:t xml:space="preserve">  The model is not learning</w:t>
       </w:r>
     </w:p>
     <w:p>
@@ -4151,7 +4187,7 @@
 </file>
 
 <file path=word/numbering.xml><?xml version="1.0" encoding="utf-8"?>
-<w:numbering xmlns:wpc="http://schemas.microsoft.com/office/word/2010/wordprocessingCanvas" xmlns:cx="http://schemas.microsoft.com/office/drawing/2014/chartex" xmlns:cx1="http://schemas.microsoft.com/office/drawing/2015/9/8/chartex" xmlns:cx2="http://schemas.microsoft.com/office/drawing/2015/10/21/chartex" xmlns:cx3="http://schemas.microsoft.com/office/drawing/2016/5/9/chartex" xmlns:cx4="http://schemas.microsoft.com/office/drawing/2016/5/10/chartex" xmlns:cx5="http://schemas.microsoft.com/office/drawing/2016/5/11/chartex" xmlns:cx6="http://schemas.microsoft.com/office/drawing/2016/5/12/chartex" xmlns:cx7="http://schemas.microsoft.com/office/drawing/2016/5/13/chartex" xmlns:cx8="http://schemas.microsoft.com/office/drawing/2016/5/14/chartex" xmlns:mc="http://schemas.openxmlformats.org/markup-compatibility/2006" xmlns:aink="http://schemas.microsoft.com/office/drawing/2016/ink" xmlns:am3d="http://schemas.microsoft.com/office/drawing/2017/model3d" xmlns:o="urn:schemas-microsoft-com:office:office" xmlns:r="http://schemas.openxmlformats.org/officeDocument/2006/relationships" xmlns:m="http://schemas.openxmlformats.org/officeDocument/2006/math" xmlns:v="urn:schemas-microsoft-com:vml" xmlns:wp14="http://schemas.microsoft.com/office/word/2010/wordprocessingDrawing" xmlns:wp="http://schemas.openxmlformats.org/drawingml/2006/wordprocessingDrawing" xmlns:w10="urn:schemas-microsoft-com:office:word" xmlns:w="http://schemas.openxmlformats.org/wordprocessingml/2006/main" xmlns:w14="http://schemas.microsoft.com/office/word/2010/wordml" xmlns:w15="http://schemas.microsoft.com/office/word/2012/wordml" xmlns:w16cid="http://schemas.microsoft.com/office/word/2016/wordml/cid" xmlns:w16se="http://schemas.microsoft.com/office/word/2015/wordml/symex" xmlns:wpg="http://schemas.microsoft.com/office/word/2010/wordprocessingGroup" xmlns:wpi="http://schemas.microsoft.com/office/word/2010/wordprocessingInk" xmlns:wne="http://schemas.microsoft.com/office/word/2006/wordml" xmlns:wps="http://schemas.microsoft.com/office/word/2010/wordprocessingShape" mc:Ignorable="w14 w15 w16se w16cid wp14">
+<w:numbering xmlns:wpc="http://schemas.microsoft.com/office/word/2010/wordprocessingCanvas" xmlns:cx="http://schemas.microsoft.com/office/drawing/2014/chartex" xmlns:mc="http://schemas.openxmlformats.org/markup-compatibility/2006" xmlns:o="urn:schemas-microsoft-com:office:office" xmlns:r="http://schemas.openxmlformats.org/officeDocument/2006/relationships" xmlns:m="http://schemas.openxmlformats.org/officeDocument/2006/math" xmlns:v="urn:schemas-microsoft-com:vml" xmlns:wp14="http://schemas.microsoft.com/office/word/2010/wordprocessingDrawing" xmlns:wp="http://schemas.openxmlformats.org/drawingml/2006/wordprocessingDrawing" xmlns:w10="urn:schemas-microsoft-com:office:word" xmlns:w="http://schemas.openxmlformats.org/wordprocessingml/2006/main" xmlns:w14="http://schemas.microsoft.com/office/word/2010/wordml" xmlns:w15="http://schemas.microsoft.com/office/word/2012/wordml" xmlns:w16se="http://schemas.microsoft.com/office/word/2015/wordml/symex" xmlns:wpg="http://schemas.microsoft.com/office/word/2010/wordprocessingGroup" xmlns:wpi="http://schemas.microsoft.com/office/word/2010/wordprocessingInk" xmlns:wne="http://schemas.microsoft.com/office/word/2006/wordml" xmlns:wps="http://schemas.microsoft.com/office/word/2010/wordprocessingShape" mc:Ignorable="w14 w15 w16se wp14">
   <w:abstractNum w:abstractNumId="0" w15:restartNumberingAfterBreak="0">
     <w:nsid w:val="3F463422"/>
     <w:multiLevelType w:val="hybridMultilevel"/>
@@ -4504,7 +4540,7 @@
 </file>
 
 <file path=word/styles.xml><?xml version="1.0" encoding="utf-8"?>
-<w:styles xmlns:mc="http://schemas.openxmlformats.org/markup-compatibility/2006" xmlns:r="http://schemas.openxmlformats.org/officeDocument/2006/relationships" xmlns:w="http://schemas.openxmlformats.org/wordprocessingml/2006/main" xmlns:w14="http://schemas.microsoft.com/office/word/2010/wordml" xmlns:w15="http://schemas.microsoft.com/office/word/2012/wordml" xmlns:w16cid="http://schemas.microsoft.com/office/word/2016/wordml/cid" xmlns:w16se="http://schemas.microsoft.com/office/word/2015/wordml/symex" mc:Ignorable="w14 w15 w16se w16cid">
+<w:styles xmlns:mc="http://schemas.openxmlformats.org/markup-compatibility/2006" xmlns:r="http://schemas.openxmlformats.org/officeDocument/2006/relationships" xmlns:w="http://schemas.openxmlformats.org/wordprocessingml/2006/main" xmlns:w14="http://schemas.microsoft.com/office/word/2010/wordml" xmlns:w15="http://schemas.microsoft.com/office/word/2012/wordml" xmlns:w16se="http://schemas.microsoft.com/office/word/2015/wordml/symex" mc:Ignorable="w14 w15 w16se">
   <w:docDefaults>
     <w:rPrDefault>
       <w:rPr>
@@ -4520,7 +4556,7 @@
       </w:pPr>
     </w:pPrDefault>
   </w:docDefaults>
-  <w:latentStyles w:defLockedState="0" w:defUIPriority="99" w:defSemiHidden="0" w:defUnhideWhenUsed="0" w:defQFormat="0" w:count="376">
+  <w:latentStyles w:defLockedState="0" w:defUIPriority="99" w:defSemiHidden="0" w:defUnhideWhenUsed="0" w:defQFormat="0" w:count="371">
     <w:lsdException w:name="Normal" w:uiPriority="0" w:qFormat="1"/>
     <w:lsdException w:name="heading 1" w:uiPriority="9" w:qFormat="1"/>
     <w:lsdException w:name="heading 2" w:semiHidden="1" w:uiPriority="9" w:unhideWhenUsed="1" w:qFormat="1"/>
@@ -4626,6 +4662,7 @@
     <w:lsdException w:name="HTML Sample" w:semiHidden="1" w:unhideWhenUsed="1"/>
     <w:lsdException w:name="HTML Typewriter" w:semiHidden="1" w:unhideWhenUsed="1"/>
     <w:lsdException w:name="HTML Variable" w:semiHidden="1" w:unhideWhenUsed="1"/>
+    <w:lsdException w:name="Normal Table" w:semiHidden="1" w:unhideWhenUsed="1"/>
     <w:lsdException w:name="annotation subject" w:semiHidden="1" w:unhideWhenUsed="1"/>
     <w:lsdException w:name="No List" w:semiHidden="1" w:unhideWhenUsed="1"/>
     <w:lsdException w:name="Outline List 1" w:semiHidden="1" w:unhideWhenUsed="1"/>
@@ -4672,8 +4709,10 @@
     <w:lsdException w:name="Table Subtle 2" w:semiHidden="1" w:unhideWhenUsed="1"/>
     <w:lsdException w:name="Table Web 1" w:semiHidden="1" w:unhideWhenUsed="1"/>
     <w:lsdException w:name="Table Web 2" w:semiHidden="1" w:unhideWhenUsed="1"/>
+    <w:lsdException w:name="Table Web 3" w:semiHidden="1" w:unhideWhenUsed="1"/>
     <w:lsdException w:name="Balloon Text" w:semiHidden="1" w:unhideWhenUsed="1"/>
     <w:lsdException w:name="Table Grid" w:uiPriority="39"/>
+    <w:lsdException w:name="Table Theme" w:semiHidden="1" w:unhideWhenUsed="1"/>
     <w:lsdException w:name="Placeholder Text" w:semiHidden="1"/>
     <w:lsdException w:name="No Spacing" w:uiPriority="1" w:qFormat="1"/>
     <w:lsdException w:name="Light Shading" w:uiPriority="60"/>
@@ -4889,11 +4928,6 @@
     <w:lsdException w:name="List Table 5 Dark Accent 6" w:uiPriority="50"/>
     <w:lsdException w:name="List Table 6 Colorful Accent 6" w:uiPriority="51"/>
     <w:lsdException w:name="List Table 7 Colorful Accent 6" w:uiPriority="52"/>
-    <w:lsdException w:name="Mention" w:semiHidden="1" w:unhideWhenUsed="1"/>
-    <w:lsdException w:name="Smart Hyperlink" w:semiHidden="1" w:unhideWhenUsed="1"/>
-    <w:lsdException w:name="Hashtag" w:semiHidden="1" w:unhideWhenUsed="1"/>
-    <w:lsdException w:name="Unresolved Mention" w:semiHidden="1" w:unhideWhenUsed="1"/>
-    <w:lsdException w:name="Smart Link" w:semiHidden="1" w:unhideWhenUsed="1"/>
   </w:latentStyles>
   <w:style w:type="paragraph" w:default="1" w:styleId="Normal">
     <w:name w:val="Normal"/>

</xml_diff>